<commit_message>
Updated Description of the subject area
Changes:
- Added pdf file Description of the subject area
- Updated Description of the subject area and it visualizations
</commit_message>
<xml_diff>
--- a/IT Company. Description of the subject area/IT Company. Description of the subject area.docx
+++ b/IT Company. Description of the subject area/IT Company. Description of the subject area.docx
@@ -22,7 +22,10 @@
         <w:rPr>
           <w:lang w:val="en-US"/>
         </w:rPr>
-        <w:t xml:space="preserve">IT </w:t>
+        <w:t>IT</w:t>
+      </w:r>
+      <w:r>
+        <w:t xml:space="preserve"> </w:t>
       </w:r>
       <w:r>
         <w:t>компания</w:t>
@@ -153,7 +156,13 @@
       </w:r>
       <w:proofErr w:type="spellEnd"/>
       <w:r>
-        <w:t xml:space="preserve"> Клиента (INT) (NN)</w:t>
+        <w:t xml:space="preserve"> </w:t>
+      </w:r>
+      <w:r>
+        <w:t>к</w:t>
+      </w:r>
+      <w:r>
+        <w:t>лиента (INT) (NN)</w:t>
       </w:r>
       <w:r>
         <w:t>;</w:t>
@@ -168,7 +177,22 @@
         </w:numPr>
       </w:pPr>
       <w:r>
-        <w:t>Дата создания (DATETIME) (UQ, NN);</w:t>
+        <w:rPr>
+          <w:lang w:val="en-US"/>
+        </w:rPr>
+        <w:t xml:space="preserve">Id </w:t>
+      </w:r>
+      <w:r>
+        <w:t>руководителя</w:t>
+      </w:r>
+      <w:r>
+        <w:rPr>
+          <w:lang w:val="en-US"/>
+        </w:rPr>
+        <w:t xml:space="preserve"> </w:t>
+      </w:r>
+      <w:r>
+        <w:t>(INT) (NN);</w:t>
       </w:r>
     </w:p>
     <w:p>
@@ -180,7 +204,7 @@
         </w:numPr>
       </w:pPr>
       <w:r>
-        <w:t>Дата завершения заказа (DATETIME) (UQ, NN);</w:t>
+        <w:t>Дата создания (DATETIME) (UQ, NN);</w:t>
       </w:r>
     </w:p>
     <w:p>
@@ -192,7 +216,7 @@
         </w:numPr>
       </w:pPr>
       <w:r>
-        <w:t>Планируемая дата завершения (DATETIME) (UQ, NN);</w:t>
+        <w:t>Дата завершения заказа (DATETIME) (UQ, NN);</w:t>
       </w:r>
     </w:p>
     <w:p>
@@ -204,7 +228,7 @@
         </w:numPr>
       </w:pPr>
       <w:r>
-        <w:t>Итоговая стоимость (DECIMAL) (NN);</w:t>
+        <w:t>Планируемая дата завершения (DATETIME) (UQ, NN);</w:t>
       </w:r>
     </w:p>
     <w:p>
@@ -216,79 +240,7 @@
         </w:numPr>
       </w:pPr>
       <w:r>
-        <w:t>Статус заказа</w:t>
-      </w:r>
-      <w:r>
-        <w:t xml:space="preserve"> (ENUM (</w:t>
-      </w:r>
-      <w:r>
-        <w:t xml:space="preserve">«В рассмотрении», </w:t>
-      </w:r>
-      <w:r>
-        <w:t>«</w:t>
-      </w:r>
-      <w:r>
-        <w:t>Отклонён</w:t>
-      </w:r>
-      <w:r>
-        <w:t xml:space="preserve">», «Принят», «Исполняется», «Заморожен», </w:t>
-      </w:r>
-      <w:r>
-        <w:t xml:space="preserve">«Прекращён», </w:t>
-      </w:r>
-      <w:r>
-        <w:t>«Завершён»))</w:t>
-      </w:r>
-      <w:r>
-        <w:t xml:space="preserve"> (NN)</w:t>
-      </w:r>
-    </w:p>
-    <w:p>
-      <w:pPr>
-        <w:spacing w:after="0" w:line="360" w:lineRule="auto"/>
-        <w:ind w:firstLine="567"/>
-      </w:pPr>
-    </w:p>
-    <w:p>
-      <w:pPr>
-        <w:spacing w:after="0" w:line="360" w:lineRule="auto"/>
-        <w:ind w:firstLine="567"/>
-      </w:pPr>
-      <w:r>
-        <w:t>Для отслеживания людей, ответственных за исполнение заказов, выделена таблица исполнители.</w:t>
-      </w:r>
-      <w:r>
-        <w:t xml:space="preserve"> </w:t>
-      </w:r>
-      <w:r>
-        <w:t xml:space="preserve">Запись исполнения имеет уникальный </w:t>
-      </w:r>
-      <w:r>
-        <w:t xml:space="preserve">идентификационный номер, а также номер </w:t>
-      </w:r>
-      <w:r>
-        <w:t>заказа и исполнителя</w:t>
-      </w:r>
-      <w:r>
-        <w:t xml:space="preserve"> (</w:t>
-      </w:r>
-      <w:r>
-        <w:t>сотрудника или отдела</w:t>
-      </w:r>
-      <w:r>
-        <w:t>)</w:t>
-      </w:r>
-      <w:r>
-        <w:t>,</w:t>
-      </w:r>
-      <w:r>
-        <w:t xml:space="preserve"> а также тип исполнителя. Д</w:t>
-      </w:r>
-      <w:r>
-        <w:t>анная таблица позволит учесть всех людей, выполняющих тот или иной заказ</w:t>
-      </w:r>
-      <w:r>
-        <w:t>.</w:t>
+        <w:t>Итоговая стоимость (DECIMAL) (NN);</w:t>
       </w:r>
     </w:p>
     <w:p>
@@ -296,22 +248,44 @@
         <w:pStyle w:val="a9"/>
         <w:numPr>
           <w:ilvl w:val="0"/>
-          <w:numId w:val="12"/>
+          <w:numId w:val="11"/>
         </w:numPr>
       </w:pPr>
-      <w:proofErr w:type="spellStart"/>
-      <w:r>
-        <w:t>Id</w:t>
-      </w:r>
-      <w:proofErr w:type="spellEnd"/>
-      <w:r>
-        <w:t xml:space="preserve"> записи (INT) (PK</w:t>
-      </w:r>
-      <w:r>
-        <w:t>, AI</w:t>
+      <w:r>
+        <w:t>Номер договора (</w:t>
+      </w:r>
+      <w:r>
+        <w:rPr>
+          <w:lang w:val="en-US"/>
+        </w:rPr>
+        <w:t>INT</w:t>
       </w:r>
       <w:r>
         <w:t>)</w:t>
+      </w:r>
+      <w:r>
+        <w:t xml:space="preserve"> (</w:t>
+      </w:r>
+      <w:r>
+        <w:rPr>
+          <w:lang w:val="en-US"/>
+        </w:rPr>
+        <w:t>NN</w:t>
+      </w:r>
+      <w:r>
+        <w:t xml:space="preserve">, </w:t>
+      </w:r>
+      <w:r>
+        <w:rPr>
+          <w:lang w:val="en-US"/>
+        </w:rPr>
+        <w:t>UQ</w:t>
+      </w:r>
+      <w:r>
+        <w:t>)</w:t>
+      </w:r>
+      <w:r>
+        <w:t>;</w:t>
       </w:r>
     </w:p>
     <w:p>
@@ -319,48 +293,38 @@
         <w:pStyle w:val="a9"/>
         <w:numPr>
           <w:ilvl w:val="0"/>
-          <w:numId w:val="12"/>
+          <w:numId w:val="11"/>
         </w:numPr>
       </w:pPr>
-      <w:proofErr w:type="spellStart"/>
-      <w:r>
-        <w:t>Id</w:t>
-      </w:r>
-      <w:proofErr w:type="spellEnd"/>
-      <w:r>
-        <w:t xml:space="preserve"> заказа (INT) (NN)</w:t>
-      </w:r>
-    </w:p>
-    <w:p>
-      <w:pPr>
-        <w:pStyle w:val="a9"/>
-        <w:numPr>
-          <w:ilvl w:val="0"/>
-          <w:numId w:val="12"/>
-        </w:numPr>
-      </w:pPr>
-      <w:proofErr w:type="spellStart"/>
-      <w:r>
-        <w:t>Id</w:t>
-      </w:r>
-      <w:proofErr w:type="spellEnd"/>
-      <w:r>
-        <w:t xml:space="preserve"> исполнителя (INT) (NN)</w:t>
-      </w:r>
-    </w:p>
-    <w:p>
-      <w:pPr>
-        <w:pStyle w:val="a9"/>
-        <w:numPr>
-          <w:ilvl w:val="0"/>
-          <w:numId w:val="12"/>
-        </w:numPr>
-      </w:pPr>
-      <w:r>
-        <w:t>Тип исполнителя (ENUM</w:t>
-      </w:r>
-      <w:r>
-        <w:t xml:space="preserve"> («Сотрудник», «Отдел»)) (NN)</w:t>
+      <w:r>
+        <w:t>Статус заказа</w:t>
+      </w:r>
+      <w:r>
+        <w:t xml:space="preserve"> (ENUM (</w:t>
+      </w:r>
+      <w:r>
+        <w:t xml:space="preserve">«В рассмотрении», </w:t>
+      </w:r>
+      <w:r>
+        <w:t>«</w:t>
+      </w:r>
+      <w:r>
+        <w:t>Отклонён</w:t>
+      </w:r>
+      <w:r>
+        <w:t xml:space="preserve">», «Принят», «Исполняется», «Заморожен», </w:t>
+      </w:r>
+      <w:r>
+        <w:t xml:space="preserve">«Прекращён», </w:t>
+      </w:r>
+      <w:r>
+        <w:t>«Завершён»))</w:t>
+      </w:r>
+      <w:r>
+        <w:t xml:space="preserve"> (NN)</w:t>
+      </w:r>
+      <w:r>
+        <w:t>;</w:t>
       </w:r>
     </w:p>
     <w:p/>
@@ -459,7 +423,6 @@
         </w:numPr>
       </w:pPr>
       <w:r>
-        <w:lastRenderedPageBreak/>
         <w:t>Имя</w:t>
       </w:r>
       <w:r>
@@ -593,6 +556,7 @@
         <w:ind w:firstLine="567"/>
       </w:pPr>
       <w:r>
+        <w:lastRenderedPageBreak/>
         <w:t>Сотрудник может состоять в отделе, у которого так же есть уникальный идентификационный номер. Если отдел прикреплён к заказу, все сотрудники выполняют прикреплённый заказ.</w:t>
       </w:r>
     </w:p>
@@ -601,21 +565,46 @@
         <w:pStyle w:val="a9"/>
         <w:numPr>
           <w:ilvl w:val="0"/>
-          <w:numId w:val="16"/>
+          <w:numId w:val="23"/>
         </w:numPr>
-        <w:spacing w:after="0" w:line="360" w:lineRule="auto"/>
-      </w:pPr>
+      </w:pPr>
+      <w:proofErr w:type="spellStart"/>
+      <w:r>
+        <w:t>Id</w:t>
+      </w:r>
+      <w:proofErr w:type="spellEnd"/>
+      <w:r>
+        <w:t xml:space="preserve"> отдела</w:t>
+      </w:r>
+      <w:r>
+        <w:t xml:space="preserve"> </w:t>
+      </w:r>
+      <w:r>
+        <w:t>(INT) (PK, AI);</w:t>
+      </w:r>
+    </w:p>
+    <w:p>
+      <w:pPr>
+        <w:pStyle w:val="a9"/>
+        <w:numPr>
+          <w:ilvl w:val="0"/>
+          <w:numId w:val="23"/>
+        </w:numPr>
+      </w:pPr>
+      <w:r>
+        <w:t>Название</w:t>
+      </w:r>
+      <w:r>
+        <w:t xml:space="preserve"> (</w:t>
+      </w:r>
       <w:r>
         <w:rPr>
           <w:lang w:val="en-US"/>
         </w:rPr>
-        <w:t>Id</w:t>
-      </w:r>
-      <w:r>
-        <w:t xml:space="preserve"> </w:t>
-      </w:r>
-      <w:r>
-        <w:t>отдела</w:t>
+        <w:t>VARCHAR (255)</w:t>
+      </w:r>
+      <w:r>
+        <w:t>)</w:t>
       </w:r>
       <w:r>
         <w:t>;</w:t>
@@ -623,33 +612,11 @@
     </w:p>
     <w:p>
       <w:pPr>
-        <w:pStyle w:val="a9"/>
-        <w:numPr>
-          <w:ilvl w:val="0"/>
-          <w:numId w:val="16"/>
-        </w:numPr>
         <w:spacing w:after="0" w:line="360" w:lineRule="auto"/>
         <w:rPr>
           <w:lang w:val="en-US"/>
         </w:rPr>
       </w:pPr>
-      <w:r>
-        <w:t>Название</w:t>
-      </w:r>
-      <w:r>
-        <w:rPr>
-          <w:lang w:val="en-US"/>
-        </w:rPr>
-        <w:t>;</w:t>
-      </w:r>
-    </w:p>
-    <w:p>
-      <w:pPr>
-        <w:spacing w:after="0" w:line="360" w:lineRule="auto"/>
-        <w:rPr>
-          <w:lang w:val="en-US"/>
-        </w:rPr>
-      </w:pPr>
     </w:p>
     <w:p>
       <w:pPr>
@@ -681,13 +648,7 @@
         <w:t>.</w:t>
       </w:r>
       <w:r>
-        <w:t xml:space="preserve"> При создании заказа необходима информация для обратной связи. При повторном обращении к</w:t>
-      </w:r>
-      <w:r>
-        <w:t>лиент становится постоянным</w:t>
-      </w:r>
-      <w:r>
-        <w:t>.</w:t>
+        <w:t xml:space="preserve"> При создании заказа необходима информация для обратной связи. При повторном обращении клиент становится постоянным.</w:t>
       </w:r>
     </w:p>
     <w:p>
@@ -893,6 +854,153 @@
       </w:pPr>
       <w:r>
         <w:t>Размер скидки % (FLOAT);</w:t>
+      </w:r>
+    </w:p>
+    <w:p/>
+    <w:p>
+      <w:pPr>
+        <w:ind w:firstLine="360"/>
+      </w:pPr>
+      <w:r>
+        <w:t>Для создания заказа, необходимо оформить договор, заключающий рамки работ, а также фиксирующий данные о организации-заказчике</w:t>
+      </w:r>
+      <w:r>
+        <w:t>.</w:t>
+      </w:r>
+    </w:p>
+    <w:p>
+      <w:pPr>
+        <w:pStyle w:val="a9"/>
+        <w:numPr>
+          <w:ilvl w:val="0"/>
+          <w:numId w:val="22"/>
+        </w:numPr>
+      </w:pPr>
+      <w:proofErr w:type="spellStart"/>
+      <w:r>
+        <w:t>Id</w:t>
+      </w:r>
+      <w:proofErr w:type="spellEnd"/>
+      <w:r>
+        <w:t xml:space="preserve"> договора (INT) (PK, AI)</w:t>
+      </w:r>
+      <w:r>
+        <w:t>;</w:t>
+      </w:r>
+    </w:p>
+    <w:p>
+      <w:pPr>
+        <w:pStyle w:val="a9"/>
+        <w:numPr>
+          <w:ilvl w:val="0"/>
+          <w:numId w:val="22"/>
+        </w:numPr>
+      </w:pPr>
+      <w:r>
+        <w:t>Задачи (TEXT)</w:t>
+      </w:r>
+      <w:r>
+        <w:rPr>
+          <w:lang w:val="en-US"/>
+        </w:rPr>
+        <w:t>;</w:t>
+      </w:r>
+    </w:p>
+    <w:p>
+      <w:pPr>
+        <w:ind w:left="360"/>
+      </w:pPr>
+    </w:p>
+    <w:p>
+      <w:pPr>
+        <w:ind w:firstLine="708"/>
+      </w:pPr>
+      <w:r>
+        <w:t>Для регистрации клиентов и создания заказов необходима помощь менеджера.</w:t>
+      </w:r>
+      <w:r>
+        <w:t xml:space="preserve"> </w:t>
+      </w:r>
+      <w:r>
+        <w:t>У каждого менеджера будет уникальный идентификационный номер.</w:t>
+      </w:r>
+      <w:r>
+        <w:t xml:space="preserve"> Менеджер должен создавать заказы, но не имеет возможности их редактировать. </w:t>
+      </w:r>
+    </w:p>
+    <w:p>
+      <w:pPr>
+        <w:pStyle w:val="a9"/>
+        <w:numPr>
+          <w:ilvl w:val="0"/>
+          <w:numId w:val="20"/>
+        </w:numPr>
+      </w:pPr>
+      <w:proofErr w:type="spellStart"/>
+      <w:r>
+        <w:t>Id</w:t>
+      </w:r>
+      <w:proofErr w:type="spellEnd"/>
+      <w:r>
+        <w:t xml:space="preserve"> менеджера</w:t>
+      </w:r>
+      <w:r>
+        <w:t xml:space="preserve"> (INT) (PK, AI)</w:t>
+      </w:r>
+      <w:r>
+        <w:rPr>
+          <w:lang w:val="en-US"/>
+        </w:rPr>
+        <w:t>;</w:t>
+      </w:r>
+    </w:p>
+    <w:p>
+      <w:pPr>
+        <w:ind w:left="360"/>
+      </w:pPr>
+    </w:p>
+    <w:p>
+      <w:pPr>
+        <w:ind w:firstLine="708"/>
+      </w:pPr>
+      <w:r>
+        <w:t>Редактирование статуса и информации заказов</w:t>
+      </w:r>
+      <w:r>
+        <w:t xml:space="preserve"> </w:t>
+      </w:r>
+      <w:r>
+        <w:t>доступно только Главному менеджеру. Так же в обязанности главного менеджера входит контроль ответственных лиц за выполнение заказов.</w:t>
+      </w:r>
+    </w:p>
+    <w:p>
+      <w:pPr>
+        <w:pStyle w:val="a9"/>
+        <w:numPr>
+          <w:ilvl w:val="0"/>
+          <w:numId w:val="20"/>
+        </w:numPr>
+      </w:pPr>
+      <w:r>
+        <w:rPr>
+          <w:lang w:val="en-US"/>
+        </w:rPr>
+        <w:t>Id</w:t>
+      </w:r>
+      <w:r>
+        <w:t xml:space="preserve"> </w:t>
+      </w:r>
+      <w:r>
+        <w:t>руководителя</w:t>
+      </w:r>
+      <w:r>
+        <w:t xml:space="preserve"> </w:t>
+      </w:r>
+      <w:r>
+        <w:t>(INT) (PK, AI)</w:t>
+      </w:r>
+      <w:r>
+        <w:t>;</w:t>
       </w:r>
     </w:p>
     <w:sectPr>
@@ -1134,6 +1242,119 @@
     </w:lvl>
   </w:abstractNum>
   <w:abstractNum w:abstractNumId="2" w15:restartNumberingAfterBreak="0">
+    <w:nsid w:val="0E67318F"/>
+    <w:multiLevelType w:val="hybridMultilevel"/>
+    <w:tmpl w:val="11148788"/>
+    <w:lvl w:ilvl="0" w:tplc="FD4E1DD0">
+      <w:start w:val="1"/>
+      <w:numFmt w:val="bullet"/>
+      <w:lvlText w:val=""/>
+      <w:lvlJc w:val="left"/>
+      <w:pPr>
+        <w:ind w:left="720" w:hanging="360"/>
+      </w:pPr>
+      <w:rPr>
+        <w:rFonts w:ascii="Symbol" w:hAnsi="Symbol" w:hint="default"/>
+      </w:rPr>
+    </w:lvl>
+    <w:lvl w:ilvl="1" w:tplc="04190003" w:tentative="1">
+      <w:start w:val="1"/>
+      <w:numFmt w:val="bullet"/>
+      <w:lvlText w:val="o"/>
+      <w:lvlJc w:val="left"/>
+      <w:pPr>
+        <w:ind w:left="1440" w:hanging="360"/>
+      </w:pPr>
+      <w:rPr>
+        <w:rFonts w:ascii="Courier New" w:hAnsi="Courier New" w:cs="Courier New" w:hint="default"/>
+      </w:rPr>
+    </w:lvl>
+    <w:lvl w:ilvl="2" w:tplc="04190005" w:tentative="1">
+      <w:start w:val="1"/>
+      <w:numFmt w:val="bullet"/>
+      <w:lvlText w:val=""/>
+      <w:lvlJc w:val="left"/>
+      <w:pPr>
+        <w:ind w:left="2160" w:hanging="360"/>
+      </w:pPr>
+      <w:rPr>
+        <w:rFonts w:ascii="Wingdings" w:hAnsi="Wingdings" w:hint="default"/>
+      </w:rPr>
+    </w:lvl>
+    <w:lvl w:ilvl="3" w:tplc="04190001" w:tentative="1">
+      <w:start w:val="1"/>
+      <w:numFmt w:val="bullet"/>
+      <w:lvlText w:val=""/>
+      <w:lvlJc w:val="left"/>
+      <w:pPr>
+        <w:ind w:left="2880" w:hanging="360"/>
+      </w:pPr>
+      <w:rPr>
+        <w:rFonts w:ascii="Symbol" w:hAnsi="Symbol" w:hint="default"/>
+      </w:rPr>
+    </w:lvl>
+    <w:lvl w:ilvl="4" w:tplc="04190003" w:tentative="1">
+      <w:start w:val="1"/>
+      <w:numFmt w:val="bullet"/>
+      <w:lvlText w:val="o"/>
+      <w:lvlJc w:val="left"/>
+      <w:pPr>
+        <w:ind w:left="3600" w:hanging="360"/>
+      </w:pPr>
+      <w:rPr>
+        <w:rFonts w:ascii="Courier New" w:hAnsi="Courier New" w:cs="Courier New" w:hint="default"/>
+      </w:rPr>
+    </w:lvl>
+    <w:lvl w:ilvl="5" w:tplc="04190005" w:tentative="1">
+      <w:start w:val="1"/>
+      <w:numFmt w:val="bullet"/>
+      <w:lvlText w:val=""/>
+      <w:lvlJc w:val="left"/>
+      <w:pPr>
+        <w:ind w:left="4320" w:hanging="360"/>
+      </w:pPr>
+      <w:rPr>
+        <w:rFonts w:ascii="Wingdings" w:hAnsi="Wingdings" w:hint="default"/>
+      </w:rPr>
+    </w:lvl>
+    <w:lvl w:ilvl="6" w:tplc="04190001" w:tentative="1">
+      <w:start w:val="1"/>
+      <w:numFmt w:val="bullet"/>
+      <w:lvlText w:val=""/>
+      <w:lvlJc w:val="left"/>
+      <w:pPr>
+        <w:ind w:left="5040" w:hanging="360"/>
+      </w:pPr>
+      <w:rPr>
+        <w:rFonts w:ascii="Symbol" w:hAnsi="Symbol" w:hint="default"/>
+      </w:rPr>
+    </w:lvl>
+    <w:lvl w:ilvl="7" w:tplc="04190003" w:tentative="1">
+      <w:start w:val="1"/>
+      <w:numFmt w:val="bullet"/>
+      <w:lvlText w:val="o"/>
+      <w:lvlJc w:val="left"/>
+      <w:pPr>
+        <w:ind w:left="5760" w:hanging="360"/>
+      </w:pPr>
+      <w:rPr>
+        <w:rFonts w:ascii="Courier New" w:hAnsi="Courier New" w:cs="Courier New" w:hint="default"/>
+      </w:rPr>
+    </w:lvl>
+    <w:lvl w:ilvl="8" w:tplc="04190005" w:tentative="1">
+      <w:start w:val="1"/>
+      <w:numFmt w:val="bullet"/>
+      <w:lvlText w:val=""/>
+      <w:lvlJc w:val="left"/>
+      <w:pPr>
+        <w:ind w:left="6480" w:hanging="360"/>
+      </w:pPr>
+      <w:rPr>
+        <w:rFonts w:ascii="Wingdings" w:hAnsi="Wingdings" w:hint="default"/>
+      </w:rPr>
+    </w:lvl>
+  </w:abstractNum>
+  <w:abstractNum w:abstractNumId="3" w15:restartNumberingAfterBreak="0">
     <w:nsid w:val="192E3984"/>
     <w:multiLevelType w:val="hybridMultilevel"/>
     <w:tmpl w:val="768AFCA0"/>
@@ -1246,7 +1467,209 @@
       </w:rPr>
     </w:lvl>
   </w:abstractNum>
-  <w:abstractNum w:abstractNumId="3" w15:restartNumberingAfterBreak="0">
+  <w:abstractNum w:abstractNumId="4" w15:restartNumberingAfterBreak="0">
+    <w:nsid w:val="1B5949CF"/>
+    <w:multiLevelType w:val="hybridMultilevel"/>
+    <w:tmpl w:val="FF0AE0A2"/>
+    <w:lvl w:ilvl="0" w:tplc="FD4E1DD0">
+      <w:start w:val="1"/>
+      <w:numFmt w:val="bullet"/>
+      <w:lvlText w:val=""/>
+      <w:lvlJc w:val="left"/>
+      <w:pPr>
+        <w:ind w:left="720" w:hanging="360"/>
+      </w:pPr>
+      <w:rPr>
+        <w:rFonts w:ascii="Symbol" w:hAnsi="Symbol" w:hint="default"/>
+      </w:rPr>
+    </w:lvl>
+    <w:lvl w:ilvl="1" w:tplc="04190003" w:tentative="1">
+      <w:start w:val="1"/>
+      <w:numFmt w:val="bullet"/>
+      <w:lvlText w:val="o"/>
+      <w:lvlJc w:val="left"/>
+      <w:pPr>
+        <w:ind w:left="1440" w:hanging="360"/>
+      </w:pPr>
+      <w:rPr>
+        <w:rFonts w:ascii="Courier New" w:hAnsi="Courier New" w:cs="Courier New" w:hint="default"/>
+      </w:rPr>
+    </w:lvl>
+    <w:lvl w:ilvl="2" w:tplc="04190005" w:tentative="1">
+      <w:start w:val="1"/>
+      <w:numFmt w:val="bullet"/>
+      <w:lvlText w:val=""/>
+      <w:lvlJc w:val="left"/>
+      <w:pPr>
+        <w:ind w:left="2160" w:hanging="360"/>
+      </w:pPr>
+      <w:rPr>
+        <w:rFonts w:ascii="Wingdings" w:hAnsi="Wingdings" w:hint="default"/>
+      </w:rPr>
+    </w:lvl>
+    <w:lvl w:ilvl="3" w:tplc="04190001" w:tentative="1">
+      <w:start w:val="1"/>
+      <w:numFmt w:val="bullet"/>
+      <w:lvlText w:val=""/>
+      <w:lvlJc w:val="left"/>
+      <w:pPr>
+        <w:ind w:left="2880" w:hanging="360"/>
+      </w:pPr>
+      <w:rPr>
+        <w:rFonts w:ascii="Symbol" w:hAnsi="Symbol" w:hint="default"/>
+      </w:rPr>
+    </w:lvl>
+    <w:lvl w:ilvl="4" w:tplc="04190003" w:tentative="1">
+      <w:start w:val="1"/>
+      <w:numFmt w:val="bullet"/>
+      <w:lvlText w:val="o"/>
+      <w:lvlJc w:val="left"/>
+      <w:pPr>
+        <w:ind w:left="3600" w:hanging="360"/>
+      </w:pPr>
+      <w:rPr>
+        <w:rFonts w:ascii="Courier New" w:hAnsi="Courier New" w:cs="Courier New" w:hint="default"/>
+      </w:rPr>
+    </w:lvl>
+    <w:lvl w:ilvl="5" w:tplc="04190005" w:tentative="1">
+      <w:start w:val="1"/>
+      <w:numFmt w:val="bullet"/>
+      <w:lvlText w:val=""/>
+      <w:lvlJc w:val="left"/>
+      <w:pPr>
+        <w:ind w:left="4320" w:hanging="360"/>
+      </w:pPr>
+      <w:rPr>
+        <w:rFonts w:ascii="Wingdings" w:hAnsi="Wingdings" w:hint="default"/>
+      </w:rPr>
+    </w:lvl>
+    <w:lvl w:ilvl="6" w:tplc="04190001" w:tentative="1">
+      <w:start w:val="1"/>
+      <w:numFmt w:val="bullet"/>
+      <w:lvlText w:val=""/>
+      <w:lvlJc w:val="left"/>
+      <w:pPr>
+        <w:ind w:left="5040" w:hanging="360"/>
+      </w:pPr>
+      <w:rPr>
+        <w:rFonts w:ascii="Symbol" w:hAnsi="Symbol" w:hint="default"/>
+      </w:rPr>
+    </w:lvl>
+    <w:lvl w:ilvl="7" w:tplc="04190003" w:tentative="1">
+      <w:start w:val="1"/>
+      <w:numFmt w:val="bullet"/>
+      <w:lvlText w:val="o"/>
+      <w:lvlJc w:val="left"/>
+      <w:pPr>
+        <w:ind w:left="5760" w:hanging="360"/>
+      </w:pPr>
+      <w:rPr>
+        <w:rFonts w:ascii="Courier New" w:hAnsi="Courier New" w:cs="Courier New" w:hint="default"/>
+      </w:rPr>
+    </w:lvl>
+    <w:lvl w:ilvl="8" w:tplc="04190005" w:tentative="1">
+      <w:start w:val="1"/>
+      <w:numFmt w:val="bullet"/>
+      <w:lvlText w:val=""/>
+      <w:lvlJc w:val="left"/>
+      <w:pPr>
+        <w:ind w:left="6480" w:hanging="360"/>
+      </w:pPr>
+      <w:rPr>
+        <w:rFonts w:ascii="Wingdings" w:hAnsi="Wingdings" w:hint="default"/>
+      </w:rPr>
+    </w:lvl>
+  </w:abstractNum>
+  <w:abstractNum w:abstractNumId="5" w15:restartNumberingAfterBreak="0">
+    <w:nsid w:val="1BF83167"/>
+    <w:multiLevelType w:val="hybridMultilevel"/>
+    <w:tmpl w:val="ED6831CC"/>
+    <w:lvl w:ilvl="0" w:tplc="FD4E1DD0">
+      <w:start w:val="1"/>
+      <w:numFmt w:val="bullet"/>
+      <w:lvlText w:val=""/>
+      <w:lvlJc w:val="left"/>
+      <w:pPr>
+        <w:ind w:left="720" w:hanging="360"/>
+      </w:pPr>
+      <w:rPr>
+        <w:rFonts w:ascii="Symbol" w:hAnsi="Symbol" w:hint="default"/>
+      </w:rPr>
+    </w:lvl>
+    <w:lvl w:ilvl="1" w:tplc="04190019" w:tentative="1">
+      <w:start w:val="1"/>
+      <w:numFmt w:val="lowerLetter"/>
+      <w:lvlText w:val="%2."/>
+      <w:lvlJc w:val="left"/>
+      <w:pPr>
+        <w:ind w:left="1440" w:hanging="360"/>
+      </w:pPr>
+    </w:lvl>
+    <w:lvl w:ilvl="2" w:tplc="0419001B" w:tentative="1">
+      <w:start w:val="1"/>
+      <w:numFmt w:val="lowerRoman"/>
+      <w:lvlText w:val="%3."/>
+      <w:lvlJc w:val="right"/>
+      <w:pPr>
+        <w:ind w:left="2160" w:hanging="180"/>
+      </w:pPr>
+    </w:lvl>
+    <w:lvl w:ilvl="3" w:tplc="0419000F" w:tentative="1">
+      <w:start w:val="1"/>
+      <w:numFmt w:val="decimal"/>
+      <w:lvlText w:val="%4."/>
+      <w:lvlJc w:val="left"/>
+      <w:pPr>
+        <w:ind w:left="2880" w:hanging="360"/>
+      </w:pPr>
+    </w:lvl>
+    <w:lvl w:ilvl="4" w:tplc="04190019" w:tentative="1">
+      <w:start w:val="1"/>
+      <w:numFmt w:val="lowerLetter"/>
+      <w:lvlText w:val="%5."/>
+      <w:lvlJc w:val="left"/>
+      <w:pPr>
+        <w:ind w:left="3600" w:hanging="360"/>
+      </w:pPr>
+    </w:lvl>
+    <w:lvl w:ilvl="5" w:tplc="0419001B" w:tentative="1">
+      <w:start w:val="1"/>
+      <w:numFmt w:val="lowerRoman"/>
+      <w:lvlText w:val="%6."/>
+      <w:lvlJc w:val="right"/>
+      <w:pPr>
+        <w:ind w:left="4320" w:hanging="180"/>
+      </w:pPr>
+    </w:lvl>
+    <w:lvl w:ilvl="6" w:tplc="0419000F" w:tentative="1">
+      <w:start w:val="1"/>
+      <w:numFmt w:val="decimal"/>
+      <w:lvlText w:val="%7."/>
+      <w:lvlJc w:val="left"/>
+      <w:pPr>
+        <w:ind w:left="5040" w:hanging="360"/>
+      </w:pPr>
+    </w:lvl>
+    <w:lvl w:ilvl="7" w:tplc="04190019" w:tentative="1">
+      <w:start w:val="1"/>
+      <w:numFmt w:val="lowerLetter"/>
+      <w:lvlText w:val="%8."/>
+      <w:lvlJc w:val="left"/>
+      <w:pPr>
+        <w:ind w:left="5760" w:hanging="360"/>
+      </w:pPr>
+    </w:lvl>
+    <w:lvl w:ilvl="8" w:tplc="0419001B" w:tentative="1">
+      <w:start w:val="1"/>
+      <w:numFmt w:val="lowerRoman"/>
+      <w:lvlText w:val="%9."/>
+      <w:lvlJc w:val="right"/>
+      <w:pPr>
+        <w:ind w:left="6480" w:hanging="180"/>
+      </w:pPr>
+    </w:lvl>
+  </w:abstractNum>
+  <w:abstractNum w:abstractNumId="6" w15:restartNumberingAfterBreak="0">
     <w:nsid w:val="222C2B39"/>
     <w:multiLevelType w:val="hybridMultilevel"/>
     <w:tmpl w:val="ACAE0E92"/>
@@ -1359,7 +1782,7 @@
       </w:rPr>
     </w:lvl>
   </w:abstractNum>
-  <w:abstractNum w:abstractNumId="4" w15:restartNumberingAfterBreak="0">
+  <w:abstractNum w:abstractNumId="7" w15:restartNumberingAfterBreak="0">
     <w:nsid w:val="23576CE5"/>
     <w:multiLevelType w:val="hybridMultilevel"/>
     <w:tmpl w:val="9830FA40"/>
@@ -1472,7 +1895,7 @@
       </w:rPr>
     </w:lvl>
   </w:abstractNum>
-  <w:abstractNum w:abstractNumId="5" w15:restartNumberingAfterBreak="0">
+  <w:abstractNum w:abstractNumId="8" w15:restartNumberingAfterBreak="0">
     <w:nsid w:val="2A037D97"/>
     <w:multiLevelType w:val="hybridMultilevel"/>
     <w:tmpl w:val="CF4878AC"/>
@@ -1585,7 +2008,120 @@
       </w:rPr>
     </w:lvl>
   </w:abstractNum>
-  <w:abstractNum w:abstractNumId="6" w15:restartNumberingAfterBreak="0">
+  <w:abstractNum w:abstractNumId="9" w15:restartNumberingAfterBreak="0">
+    <w:nsid w:val="2A90166F"/>
+    <w:multiLevelType w:val="hybridMultilevel"/>
+    <w:tmpl w:val="999A3F92"/>
+    <w:lvl w:ilvl="0" w:tplc="FD4E1DD0">
+      <w:start w:val="1"/>
+      <w:numFmt w:val="bullet"/>
+      <w:lvlText w:val=""/>
+      <w:lvlJc w:val="left"/>
+      <w:pPr>
+        <w:ind w:left="1428" w:hanging="360"/>
+      </w:pPr>
+      <w:rPr>
+        <w:rFonts w:ascii="Symbol" w:hAnsi="Symbol" w:hint="default"/>
+      </w:rPr>
+    </w:lvl>
+    <w:lvl w:ilvl="1" w:tplc="04190003" w:tentative="1">
+      <w:start w:val="1"/>
+      <w:numFmt w:val="bullet"/>
+      <w:lvlText w:val="o"/>
+      <w:lvlJc w:val="left"/>
+      <w:pPr>
+        <w:ind w:left="2148" w:hanging="360"/>
+      </w:pPr>
+      <w:rPr>
+        <w:rFonts w:ascii="Courier New" w:hAnsi="Courier New" w:cs="Courier New" w:hint="default"/>
+      </w:rPr>
+    </w:lvl>
+    <w:lvl w:ilvl="2" w:tplc="04190005" w:tentative="1">
+      <w:start w:val="1"/>
+      <w:numFmt w:val="bullet"/>
+      <w:lvlText w:val=""/>
+      <w:lvlJc w:val="left"/>
+      <w:pPr>
+        <w:ind w:left="2868" w:hanging="360"/>
+      </w:pPr>
+      <w:rPr>
+        <w:rFonts w:ascii="Wingdings" w:hAnsi="Wingdings" w:hint="default"/>
+      </w:rPr>
+    </w:lvl>
+    <w:lvl w:ilvl="3" w:tplc="04190001" w:tentative="1">
+      <w:start w:val="1"/>
+      <w:numFmt w:val="bullet"/>
+      <w:lvlText w:val=""/>
+      <w:lvlJc w:val="left"/>
+      <w:pPr>
+        <w:ind w:left="3588" w:hanging="360"/>
+      </w:pPr>
+      <w:rPr>
+        <w:rFonts w:ascii="Symbol" w:hAnsi="Symbol" w:hint="default"/>
+      </w:rPr>
+    </w:lvl>
+    <w:lvl w:ilvl="4" w:tplc="04190003" w:tentative="1">
+      <w:start w:val="1"/>
+      <w:numFmt w:val="bullet"/>
+      <w:lvlText w:val="o"/>
+      <w:lvlJc w:val="left"/>
+      <w:pPr>
+        <w:ind w:left="4308" w:hanging="360"/>
+      </w:pPr>
+      <w:rPr>
+        <w:rFonts w:ascii="Courier New" w:hAnsi="Courier New" w:cs="Courier New" w:hint="default"/>
+      </w:rPr>
+    </w:lvl>
+    <w:lvl w:ilvl="5" w:tplc="04190005" w:tentative="1">
+      <w:start w:val="1"/>
+      <w:numFmt w:val="bullet"/>
+      <w:lvlText w:val=""/>
+      <w:lvlJc w:val="left"/>
+      <w:pPr>
+        <w:ind w:left="5028" w:hanging="360"/>
+      </w:pPr>
+      <w:rPr>
+        <w:rFonts w:ascii="Wingdings" w:hAnsi="Wingdings" w:hint="default"/>
+      </w:rPr>
+    </w:lvl>
+    <w:lvl w:ilvl="6" w:tplc="04190001" w:tentative="1">
+      <w:start w:val="1"/>
+      <w:numFmt w:val="bullet"/>
+      <w:lvlText w:val=""/>
+      <w:lvlJc w:val="left"/>
+      <w:pPr>
+        <w:ind w:left="5748" w:hanging="360"/>
+      </w:pPr>
+      <w:rPr>
+        <w:rFonts w:ascii="Symbol" w:hAnsi="Symbol" w:hint="default"/>
+      </w:rPr>
+    </w:lvl>
+    <w:lvl w:ilvl="7" w:tplc="04190003" w:tentative="1">
+      <w:start w:val="1"/>
+      <w:numFmt w:val="bullet"/>
+      <w:lvlText w:val="o"/>
+      <w:lvlJc w:val="left"/>
+      <w:pPr>
+        <w:ind w:left="6468" w:hanging="360"/>
+      </w:pPr>
+      <w:rPr>
+        <w:rFonts w:ascii="Courier New" w:hAnsi="Courier New" w:cs="Courier New" w:hint="default"/>
+      </w:rPr>
+    </w:lvl>
+    <w:lvl w:ilvl="8" w:tplc="04190005" w:tentative="1">
+      <w:start w:val="1"/>
+      <w:numFmt w:val="bullet"/>
+      <w:lvlText w:val=""/>
+      <w:lvlJc w:val="left"/>
+      <w:pPr>
+        <w:ind w:left="7188" w:hanging="360"/>
+      </w:pPr>
+      <w:rPr>
+        <w:rFonts w:ascii="Wingdings" w:hAnsi="Wingdings" w:hint="default"/>
+      </w:rPr>
+    </w:lvl>
+  </w:abstractNum>
+  <w:abstractNum w:abstractNumId="10" w15:restartNumberingAfterBreak="0">
     <w:nsid w:val="2D6004A6"/>
     <w:multiLevelType w:val="hybridMultilevel"/>
     <w:tmpl w:val="08ACF932"/>
@@ -1698,7 +2234,7 @@
       </w:rPr>
     </w:lvl>
   </w:abstractNum>
-  <w:abstractNum w:abstractNumId="7" w15:restartNumberingAfterBreak="0">
+  <w:abstractNum w:abstractNumId="11" w15:restartNumberingAfterBreak="0">
     <w:nsid w:val="315F44E4"/>
     <w:multiLevelType w:val="hybridMultilevel"/>
     <w:tmpl w:val="296EC2A6"/>
@@ -1811,7 +2347,93 @@
       </w:rPr>
     </w:lvl>
   </w:abstractNum>
-  <w:abstractNum w:abstractNumId="8" w15:restartNumberingAfterBreak="0">
+  <w:abstractNum w:abstractNumId="12" w15:restartNumberingAfterBreak="0">
+    <w:nsid w:val="3415426E"/>
+    <w:multiLevelType w:val="hybridMultilevel"/>
+    <w:tmpl w:val="670E2406"/>
+    <w:lvl w:ilvl="0" w:tplc="0419000F">
+      <w:start w:val="1"/>
+      <w:numFmt w:val="decimal"/>
+      <w:lvlText w:val="%1."/>
+      <w:lvlJc w:val="left"/>
+      <w:pPr>
+        <w:ind w:left="720" w:hanging="360"/>
+      </w:pPr>
+    </w:lvl>
+    <w:lvl w:ilvl="1" w:tplc="04190019" w:tentative="1">
+      <w:start w:val="1"/>
+      <w:numFmt w:val="lowerLetter"/>
+      <w:lvlText w:val="%2."/>
+      <w:lvlJc w:val="left"/>
+      <w:pPr>
+        <w:ind w:left="1440" w:hanging="360"/>
+      </w:pPr>
+    </w:lvl>
+    <w:lvl w:ilvl="2" w:tplc="0419001B" w:tentative="1">
+      <w:start w:val="1"/>
+      <w:numFmt w:val="lowerRoman"/>
+      <w:lvlText w:val="%3."/>
+      <w:lvlJc w:val="right"/>
+      <w:pPr>
+        <w:ind w:left="2160" w:hanging="180"/>
+      </w:pPr>
+    </w:lvl>
+    <w:lvl w:ilvl="3" w:tplc="0419000F" w:tentative="1">
+      <w:start w:val="1"/>
+      <w:numFmt w:val="decimal"/>
+      <w:lvlText w:val="%4."/>
+      <w:lvlJc w:val="left"/>
+      <w:pPr>
+        <w:ind w:left="2880" w:hanging="360"/>
+      </w:pPr>
+    </w:lvl>
+    <w:lvl w:ilvl="4" w:tplc="04190019" w:tentative="1">
+      <w:start w:val="1"/>
+      <w:numFmt w:val="lowerLetter"/>
+      <w:lvlText w:val="%5."/>
+      <w:lvlJc w:val="left"/>
+      <w:pPr>
+        <w:ind w:left="3600" w:hanging="360"/>
+      </w:pPr>
+    </w:lvl>
+    <w:lvl w:ilvl="5" w:tplc="0419001B" w:tentative="1">
+      <w:start w:val="1"/>
+      <w:numFmt w:val="lowerRoman"/>
+      <w:lvlText w:val="%6."/>
+      <w:lvlJc w:val="right"/>
+      <w:pPr>
+        <w:ind w:left="4320" w:hanging="180"/>
+      </w:pPr>
+    </w:lvl>
+    <w:lvl w:ilvl="6" w:tplc="0419000F" w:tentative="1">
+      <w:start w:val="1"/>
+      <w:numFmt w:val="decimal"/>
+      <w:lvlText w:val="%7."/>
+      <w:lvlJc w:val="left"/>
+      <w:pPr>
+        <w:ind w:left="5040" w:hanging="360"/>
+      </w:pPr>
+    </w:lvl>
+    <w:lvl w:ilvl="7" w:tplc="04190019" w:tentative="1">
+      <w:start w:val="1"/>
+      <w:numFmt w:val="lowerLetter"/>
+      <w:lvlText w:val="%8."/>
+      <w:lvlJc w:val="left"/>
+      <w:pPr>
+        <w:ind w:left="5760" w:hanging="360"/>
+      </w:pPr>
+    </w:lvl>
+    <w:lvl w:ilvl="8" w:tplc="0419001B" w:tentative="1">
+      <w:start w:val="1"/>
+      <w:numFmt w:val="lowerRoman"/>
+      <w:lvlText w:val="%9."/>
+      <w:lvlJc w:val="right"/>
+      <w:pPr>
+        <w:ind w:left="6480" w:hanging="180"/>
+      </w:pPr>
+    </w:lvl>
+  </w:abstractNum>
+  <w:abstractNum w:abstractNumId="13" w15:restartNumberingAfterBreak="0">
     <w:nsid w:val="355B33B2"/>
     <w:multiLevelType w:val="hybridMultilevel"/>
     <w:tmpl w:val="E2161668"/>
@@ -1924,7 +2546,7 @@
       </w:rPr>
     </w:lvl>
   </w:abstractNum>
-  <w:abstractNum w:abstractNumId="9" w15:restartNumberingAfterBreak="0">
+  <w:abstractNum w:abstractNumId="14" w15:restartNumberingAfterBreak="0">
     <w:nsid w:val="36075A32"/>
     <w:multiLevelType w:val="hybridMultilevel"/>
     <w:tmpl w:val="18028B44"/>
@@ -2010,7 +2632,7 @@
       </w:pPr>
     </w:lvl>
   </w:abstractNum>
-  <w:abstractNum w:abstractNumId="10" w15:restartNumberingAfterBreak="0">
+  <w:abstractNum w:abstractNumId="15" w15:restartNumberingAfterBreak="0">
     <w:nsid w:val="41A92EC8"/>
     <w:multiLevelType w:val="hybridMultilevel"/>
     <w:tmpl w:val="F7449F74"/>
@@ -2123,7 +2745,7 @@
       </w:rPr>
     </w:lvl>
   </w:abstractNum>
-  <w:abstractNum w:abstractNumId="11" w15:restartNumberingAfterBreak="0">
+  <w:abstractNum w:abstractNumId="16" w15:restartNumberingAfterBreak="0">
     <w:nsid w:val="555277E7"/>
     <w:multiLevelType w:val="hybridMultilevel"/>
     <w:tmpl w:val="606EB262"/>
@@ -2236,7 +2858,120 @@
       </w:rPr>
     </w:lvl>
   </w:abstractNum>
-  <w:abstractNum w:abstractNumId="12" w15:restartNumberingAfterBreak="0">
+  <w:abstractNum w:abstractNumId="17" w15:restartNumberingAfterBreak="0">
+    <w:nsid w:val="59E32BB6"/>
+    <w:multiLevelType w:val="hybridMultilevel"/>
+    <w:tmpl w:val="3BA808F4"/>
+    <w:lvl w:ilvl="0" w:tplc="FD4E1DD0">
+      <w:start w:val="1"/>
+      <w:numFmt w:val="bullet"/>
+      <w:lvlText w:val=""/>
+      <w:lvlJc w:val="left"/>
+      <w:pPr>
+        <w:ind w:left="720" w:hanging="360"/>
+      </w:pPr>
+      <w:rPr>
+        <w:rFonts w:ascii="Symbol" w:hAnsi="Symbol" w:hint="default"/>
+      </w:rPr>
+    </w:lvl>
+    <w:lvl w:ilvl="1" w:tplc="04190003" w:tentative="1">
+      <w:start w:val="1"/>
+      <w:numFmt w:val="bullet"/>
+      <w:lvlText w:val="o"/>
+      <w:lvlJc w:val="left"/>
+      <w:pPr>
+        <w:ind w:left="1440" w:hanging="360"/>
+      </w:pPr>
+      <w:rPr>
+        <w:rFonts w:ascii="Courier New" w:hAnsi="Courier New" w:cs="Courier New" w:hint="default"/>
+      </w:rPr>
+    </w:lvl>
+    <w:lvl w:ilvl="2" w:tplc="04190005" w:tentative="1">
+      <w:start w:val="1"/>
+      <w:numFmt w:val="bullet"/>
+      <w:lvlText w:val=""/>
+      <w:lvlJc w:val="left"/>
+      <w:pPr>
+        <w:ind w:left="2160" w:hanging="360"/>
+      </w:pPr>
+      <w:rPr>
+        <w:rFonts w:ascii="Wingdings" w:hAnsi="Wingdings" w:hint="default"/>
+      </w:rPr>
+    </w:lvl>
+    <w:lvl w:ilvl="3" w:tplc="04190001" w:tentative="1">
+      <w:start w:val="1"/>
+      <w:numFmt w:val="bullet"/>
+      <w:lvlText w:val=""/>
+      <w:lvlJc w:val="left"/>
+      <w:pPr>
+        <w:ind w:left="2880" w:hanging="360"/>
+      </w:pPr>
+      <w:rPr>
+        <w:rFonts w:ascii="Symbol" w:hAnsi="Symbol" w:hint="default"/>
+      </w:rPr>
+    </w:lvl>
+    <w:lvl w:ilvl="4" w:tplc="04190003" w:tentative="1">
+      <w:start w:val="1"/>
+      <w:numFmt w:val="bullet"/>
+      <w:lvlText w:val="o"/>
+      <w:lvlJc w:val="left"/>
+      <w:pPr>
+        <w:ind w:left="3600" w:hanging="360"/>
+      </w:pPr>
+      <w:rPr>
+        <w:rFonts w:ascii="Courier New" w:hAnsi="Courier New" w:cs="Courier New" w:hint="default"/>
+      </w:rPr>
+    </w:lvl>
+    <w:lvl w:ilvl="5" w:tplc="04190005" w:tentative="1">
+      <w:start w:val="1"/>
+      <w:numFmt w:val="bullet"/>
+      <w:lvlText w:val=""/>
+      <w:lvlJc w:val="left"/>
+      <w:pPr>
+        <w:ind w:left="4320" w:hanging="360"/>
+      </w:pPr>
+      <w:rPr>
+        <w:rFonts w:ascii="Wingdings" w:hAnsi="Wingdings" w:hint="default"/>
+      </w:rPr>
+    </w:lvl>
+    <w:lvl w:ilvl="6" w:tplc="04190001" w:tentative="1">
+      <w:start w:val="1"/>
+      <w:numFmt w:val="bullet"/>
+      <w:lvlText w:val=""/>
+      <w:lvlJc w:val="left"/>
+      <w:pPr>
+        <w:ind w:left="5040" w:hanging="360"/>
+      </w:pPr>
+      <w:rPr>
+        <w:rFonts w:ascii="Symbol" w:hAnsi="Symbol" w:hint="default"/>
+      </w:rPr>
+    </w:lvl>
+    <w:lvl w:ilvl="7" w:tplc="04190003" w:tentative="1">
+      <w:start w:val="1"/>
+      <w:numFmt w:val="bullet"/>
+      <w:lvlText w:val="o"/>
+      <w:lvlJc w:val="left"/>
+      <w:pPr>
+        <w:ind w:left="5760" w:hanging="360"/>
+      </w:pPr>
+      <w:rPr>
+        <w:rFonts w:ascii="Courier New" w:hAnsi="Courier New" w:cs="Courier New" w:hint="default"/>
+      </w:rPr>
+    </w:lvl>
+    <w:lvl w:ilvl="8" w:tplc="04190005" w:tentative="1">
+      <w:start w:val="1"/>
+      <w:numFmt w:val="bullet"/>
+      <w:lvlText w:val=""/>
+      <w:lvlJc w:val="left"/>
+      <w:pPr>
+        <w:ind w:left="6480" w:hanging="360"/>
+      </w:pPr>
+      <w:rPr>
+        <w:rFonts w:ascii="Wingdings" w:hAnsi="Wingdings" w:hint="default"/>
+      </w:rPr>
+    </w:lvl>
+  </w:abstractNum>
+  <w:abstractNum w:abstractNumId="18" w15:restartNumberingAfterBreak="0">
     <w:nsid w:val="5CF316E1"/>
     <w:multiLevelType w:val="hybridMultilevel"/>
     <w:tmpl w:val="DC3CA06A"/>
@@ -2349,7 +3084,120 @@
       </w:rPr>
     </w:lvl>
   </w:abstractNum>
-  <w:abstractNum w:abstractNumId="13" w15:restartNumberingAfterBreak="0">
+  <w:abstractNum w:abstractNumId="19" w15:restartNumberingAfterBreak="0">
+    <w:nsid w:val="61287CE4"/>
+    <w:multiLevelType w:val="hybridMultilevel"/>
+    <w:tmpl w:val="F45E6A1A"/>
+    <w:lvl w:ilvl="0" w:tplc="FD4E1DD0">
+      <w:start w:val="1"/>
+      <w:numFmt w:val="bullet"/>
+      <w:lvlText w:val=""/>
+      <w:lvlJc w:val="left"/>
+      <w:pPr>
+        <w:ind w:left="1080" w:hanging="360"/>
+      </w:pPr>
+      <w:rPr>
+        <w:rFonts w:ascii="Symbol" w:hAnsi="Symbol" w:hint="default"/>
+      </w:rPr>
+    </w:lvl>
+    <w:lvl w:ilvl="1" w:tplc="04190003" w:tentative="1">
+      <w:start w:val="1"/>
+      <w:numFmt w:val="bullet"/>
+      <w:lvlText w:val="o"/>
+      <w:lvlJc w:val="left"/>
+      <w:pPr>
+        <w:ind w:left="1800" w:hanging="360"/>
+      </w:pPr>
+      <w:rPr>
+        <w:rFonts w:ascii="Courier New" w:hAnsi="Courier New" w:cs="Courier New" w:hint="default"/>
+      </w:rPr>
+    </w:lvl>
+    <w:lvl w:ilvl="2" w:tplc="04190005" w:tentative="1">
+      <w:start w:val="1"/>
+      <w:numFmt w:val="bullet"/>
+      <w:lvlText w:val=""/>
+      <w:lvlJc w:val="left"/>
+      <w:pPr>
+        <w:ind w:left="2520" w:hanging="360"/>
+      </w:pPr>
+      <w:rPr>
+        <w:rFonts w:ascii="Wingdings" w:hAnsi="Wingdings" w:hint="default"/>
+      </w:rPr>
+    </w:lvl>
+    <w:lvl w:ilvl="3" w:tplc="04190001" w:tentative="1">
+      <w:start w:val="1"/>
+      <w:numFmt w:val="bullet"/>
+      <w:lvlText w:val=""/>
+      <w:lvlJc w:val="left"/>
+      <w:pPr>
+        <w:ind w:left="3240" w:hanging="360"/>
+      </w:pPr>
+      <w:rPr>
+        <w:rFonts w:ascii="Symbol" w:hAnsi="Symbol" w:hint="default"/>
+      </w:rPr>
+    </w:lvl>
+    <w:lvl w:ilvl="4" w:tplc="04190003" w:tentative="1">
+      <w:start w:val="1"/>
+      <w:numFmt w:val="bullet"/>
+      <w:lvlText w:val="o"/>
+      <w:lvlJc w:val="left"/>
+      <w:pPr>
+        <w:ind w:left="3960" w:hanging="360"/>
+      </w:pPr>
+      <w:rPr>
+        <w:rFonts w:ascii="Courier New" w:hAnsi="Courier New" w:cs="Courier New" w:hint="default"/>
+      </w:rPr>
+    </w:lvl>
+    <w:lvl w:ilvl="5" w:tplc="04190005" w:tentative="1">
+      <w:start w:val="1"/>
+      <w:numFmt w:val="bullet"/>
+      <w:lvlText w:val=""/>
+      <w:lvlJc w:val="left"/>
+      <w:pPr>
+        <w:ind w:left="4680" w:hanging="360"/>
+      </w:pPr>
+      <w:rPr>
+        <w:rFonts w:ascii="Wingdings" w:hAnsi="Wingdings" w:hint="default"/>
+      </w:rPr>
+    </w:lvl>
+    <w:lvl w:ilvl="6" w:tplc="04190001" w:tentative="1">
+      <w:start w:val="1"/>
+      <w:numFmt w:val="bullet"/>
+      <w:lvlText w:val=""/>
+      <w:lvlJc w:val="left"/>
+      <w:pPr>
+        <w:ind w:left="5400" w:hanging="360"/>
+      </w:pPr>
+      <w:rPr>
+        <w:rFonts w:ascii="Symbol" w:hAnsi="Symbol" w:hint="default"/>
+      </w:rPr>
+    </w:lvl>
+    <w:lvl w:ilvl="7" w:tplc="04190003" w:tentative="1">
+      <w:start w:val="1"/>
+      <w:numFmt w:val="bullet"/>
+      <w:lvlText w:val="o"/>
+      <w:lvlJc w:val="left"/>
+      <w:pPr>
+        <w:ind w:left="6120" w:hanging="360"/>
+      </w:pPr>
+      <w:rPr>
+        <w:rFonts w:ascii="Courier New" w:hAnsi="Courier New" w:cs="Courier New" w:hint="default"/>
+      </w:rPr>
+    </w:lvl>
+    <w:lvl w:ilvl="8" w:tplc="04190005" w:tentative="1">
+      <w:start w:val="1"/>
+      <w:numFmt w:val="bullet"/>
+      <w:lvlText w:val=""/>
+      <w:lvlJc w:val="left"/>
+      <w:pPr>
+        <w:ind w:left="6840" w:hanging="360"/>
+      </w:pPr>
+      <w:rPr>
+        <w:rFonts w:ascii="Wingdings" w:hAnsi="Wingdings" w:hint="default"/>
+      </w:rPr>
+    </w:lvl>
+  </w:abstractNum>
+  <w:abstractNum w:abstractNumId="20" w15:restartNumberingAfterBreak="0">
     <w:nsid w:val="6D3D7A91"/>
     <w:multiLevelType w:val="hybridMultilevel"/>
     <w:tmpl w:val="005E6A56"/>
@@ -2462,7 +3310,7 @@
       </w:rPr>
     </w:lvl>
   </w:abstractNum>
-  <w:abstractNum w:abstractNumId="14" w15:restartNumberingAfterBreak="0">
+  <w:abstractNum w:abstractNumId="21" w15:restartNumberingAfterBreak="0">
     <w:nsid w:val="7DE74884"/>
     <w:multiLevelType w:val="hybridMultilevel"/>
     <w:tmpl w:val="53740126"/>
@@ -2575,7 +3423,7 @@
       </w:rPr>
     </w:lvl>
   </w:abstractNum>
-  <w:abstractNum w:abstractNumId="15" w15:restartNumberingAfterBreak="0">
+  <w:abstractNum w:abstractNumId="22" w15:restartNumberingAfterBreak="0">
     <w:nsid w:val="7F104EA7"/>
     <w:multiLevelType w:val="hybridMultilevel"/>
     <w:tmpl w:val="4E0ECFEE"/>
@@ -2689,52 +3537,73 @@
     </w:lvl>
   </w:abstractNum>
   <w:num w:numId="1">
-    <w:abstractNumId w:val="9"/>
+    <w:abstractNumId w:val="14"/>
   </w:num>
   <w:num w:numId="2">
-    <w:abstractNumId w:val="3"/>
+    <w:abstractNumId w:val="6"/>
   </w:num>
   <w:num w:numId="3">
-    <w:abstractNumId w:val="7"/>
+    <w:abstractNumId w:val="11"/>
   </w:num>
   <w:num w:numId="4">
-    <w:abstractNumId w:val="15"/>
+    <w:abstractNumId w:val="22"/>
   </w:num>
   <w:num w:numId="5">
-    <w:abstractNumId w:val="13"/>
+    <w:abstractNumId w:val="20"/>
   </w:num>
   <w:num w:numId="6">
-    <w:abstractNumId w:val="2"/>
+    <w:abstractNumId w:val="3"/>
   </w:num>
   <w:num w:numId="7">
     <w:abstractNumId w:val="1"/>
   </w:num>
   <w:num w:numId="8">
-    <w:abstractNumId w:val="6"/>
+    <w:abstractNumId w:val="10"/>
   </w:num>
   <w:num w:numId="9">
     <w:abstractNumId w:val="0"/>
   </w:num>
   <w:num w:numId="10">
+    <w:abstractNumId w:val="18"/>
+  </w:num>
+  <w:num w:numId="11">
+    <w:abstractNumId w:val="7"/>
+  </w:num>
+  <w:num w:numId="12">
+    <w:abstractNumId w:val="8"/>
+  </w:num>
+  <w:num w:numId="13">
+    <w:abstractNumId w:val="13"/>
+  </w:num>
+  <w:num w:numId="14">
+    <w:abstractNumId w:val="15"/>
+  </w:num>
+  <w:num w:numId="15">
+    <w:abstractNumId w:val="21"/>
+  </w:num>
+  <w:num w:numId="16">
+    <w:abstractNumId w:val="16"/>
+  </w:num>
+  <w:num w:numId="17">
     <w:abstractNumId w:val="12"/>
   </w:num>
-  <w:num w:numId="11">
+  <w:num w:numId="18">
+    <w:abstractNumId w:val="5"/>
+  </w:num>
+  <w:num w:numId="19">
+    <w:abstractNumId w:val="19"/>
+  </w:num>
+  <w:num w:numId="20">
     <w:abstractNumId w:val="4"/>
   </w:num>
-  <w:num w:numId="12">
-    <w:abstractNumId w:val="5"/>
+  <w:num w:numId="21">
+    <w:abstractNumId w:val="9"/>
   </w:num>
-  <w:num w:numId="13">
-    <w:abstractNumId w:val="8"/>
+  <w:num w:numId="22">
+    <w:abstractNumId w:val="17"/>
   </w:num>
-  <w:num w:numId="14">
-    <w:abstractNumId w:val="10"/>
-  </w:num>
-  <w:num w:numId="15">
-    <w:abstractNumId w:val="14"/>
-  </w:num>
-  <w:num w:numId="16">
-    <w:abstractNumId w:val="11"/>
+  <w:num w:numId="23">
+    <w:abstractNumId w:val="2"/>
   </w:num>
 </w:numbering>
 </file>

</xml_diff>

<commit_message>
Updating description and visualizations
</commit_message>
<xml_diff>
--- a/IT Company. Description of the subject area/IT Company. Description of the subject area.docx
+++ b/IT Company. Description of the subject area/IT Company. Description of the subject area.docx
@@ -121,13 +121,8 @@
           <w:numId w:val="11"/>
         </w:numPr>
       </w:pPr>
-      <w:proofErr w:type="spellStart"/>
-      <w:r>
-        <w:t>Id</w:t>
-      </w:r>
-      <w:proofErr w:type="spellEnd"/>
-      <w:r>
-        <w:t xml:space="preserve"> заказа (</w:t>
+      <w:r>
+        <w:t>Id заказа (</w:t>
       </w:r>
       <w:r>
         <w:t>INT</w:t>
@@ -150,13 +145,8 @@
           <w:numId w:val="11"/>
         </w:numPr>
       </w:pPr>
-      <w:proofErr w:type="spellStart"/>
-      <w:r>
-        <w:t>Id</w:t>
-      </w:r>
-      <w:proofErr w:type="spellEnd"/>
-      <w:r>
-        <w:t xml:space="preserve"> </w:t>
+      <w:r>
+        <w:t xml:space="preserve">Id </w:t>
       </w:r>
       <w:r>
         <w:t>к</w:t>
@@ -204,7 +194,46 @@
         </w:numPr>
       </w:pPr>
       <w:r>
-        <w:t>Дата создания (DATETIME) (UQ, NN);</w:t>
+        <w:rPr>
+          <w:lang w:val="en-US"/>
+        </w:rPr>
+        <w:t>Id</w:t>
+      </w:r>
+      <w:r>
+        <w:t xml:space="preserve"> договора (</w:t>
+      </w:r>
+      <w:r>
+        <w:rPr>
+          <w:lang w:val="en-US"/>
+        </w:rPr>
+        <w:t>INT</w:t>
+      </w:r>
+      <w:r>
+        <w:t>)</w:t>
+      </w:r>
+      <w:r>
+        <w:t xml:space="preserve"> (</w:t>
+      </w:r>
+      <w:r>
+        <w:rPr>
+          <w:lang w:val="en-US"/>
+        </w:rPr>
+        <w:t>NN</w:t>
+      </w:r>
+      <w:r>
+        <w:t xml:space="preserve">, </w:t>
+      </w:r>
+      <w:r>
+        <w:rPr>
+          <w:lang w:val="en-US"/>
+        </w:rPr>
+        <w:t>UQ</w:t>
+      </w:r>
+      <w:r>
+        <w:t>)</w:t>
+      </w:r>
+      <w:r>
+        <w:t>;</w:t>
       </w:r>
     </w:p>
     <w:p>
@@ -216,7 +245,7 @@
         </w:numPr>
       </w:pPr>
       <w:r>
-        <w:t>Дата завершения заказа (DATETIME) (UQ, NN);</w:t>
+        <w:t>Дата создания (DATETIME) (UQ, NN);</w:t>
       </w:r>
     </w:p>
     <w:p>
@@ -228,7 +257,7 @@
         </w:numPr>
       </w:pPr>
       <w:r>
-        <w:t>Планируемая дата завершения (DATETIME) (UQ, NN);</w:t>
+        <w:t>Дата завершения заказа (DATETIME) (UQ, NN);</w:t>
       </w:r>
     </w:p>
     <w:p>
@@ -240,7 +269,7 @@
         </w:numPr>
       </w:pPr>
       <w:r>
-        <w:t>Итоговая стоимость (DECIMAL) (NN);</w:t>
+        <w:t>Планируемая дата завершения (DATETIME) (UQ, NN);</w:t>
       </w:r>
     </w:p>
     <w:p>
@@ -252,40 +281,7 @@
         </w:numPr>
       </w:pPr>
       <w:r>
-        <w:t>Номер договора (</w:t>
-      </w:r>
-      <w:r>
-        <w:rPr>
-          <w:lang w:val="en-US"/>
-        </w:rPr>
-        <w:t>INT</w:t>
-      </w:r>
-      <w:r>
-        <w:t>)</w:t>
-      </w:r>
-      <w:r>
-        <w:t xml:space="preserve"> (</w:t>
-      </w:r>
-      <w:r>
-        <w:rPr>
-          <w:lang w:val="en-US"/>
-        </w:rPr>
-        <w:t>NN</w:t>
-      </w:r>
-      <w:r>
-        <w:t xml:space="preserve">, </w:t>
-      </w:r>
-      <w:r>
-        <w:rPr>
-          <w:lang w:val="en-US"/>
-        </w:rPr>
-        <w:t>UQ</w:t>
-      </w:r>
-      <w:r>
-        <w:t>)</w:t>
-      </w:r>
-      <w:r>
-        <w:t>;</w:t>
+        <w:t>Итоговая стоимость (DECIMAL) (NN);</w:t>
       </w:r>
     </w:p>
     <w:p>
@@ -363,13 +359,8 @@
           <w:numId w:val="13"/>
         </w:numPr>
       </w:pPr>
-      <w:proofErr w:type="spellStart"/>
-      <w:r>
-        <w:t>Id</w:t>
-      </w:r>
-      <w:proofErr w:type="spellEnd"/>
-      <w:r>
-        <w:t xml:space="preserve"> сотрудника</w:t>
+      <w:r>
+        <w:t>Id сотрудника</w:t>
       </w:r>
       <w:r>
         <w:t xml:space="preserve"> (INT) (PK, AI)</w:t>
@@ -387,13 +378,16 @@
         </w:numPr>
       </w:pPr>
       <w:r>
-        <w:t>О</w:t>
-      </w:r>
-      <w:r>
-        <w:t>тдел (</w:t>
-      </w:r>
-      <w:r>
-        <w:t>VARCHAR (255)</w:t>
+        <w:t>Id отдела</w:t>
+      </w:r>
+      <w:r>
+        <w:t xml:space="preserve"> </w:t>
+      </w:r>
+      <w:r>
+        <w:t>(</w:t>
+      </w:r>
+      <w:r>
+        <w:t>INT</w:t>
       </w:r>
       <w:r>
         <w:t>);</w:t>
@@ -568,13 +562,8 @@
           <w:numId w:val="23"/>
         </w:numPr>
       </w:pPr>
-      <w:proofErr w:type="spellStart"/>
-      <w:r>
-        <w:t>Id</w:t>
-      </w:r>
-      <w:proofErr w:type="spellEnd"/>
-      <w:r>
-        <w:t xml:space="preserve"> отдела</w:t>
+      <w:r>
+        <w:t>Id отдела</w:t>
       </w:r>
       <w:r>
         <w:t xml:space="preserve"> </w:t>
@@ -659,13 +648,8 @@
           <w:numId w:val="15"/>
         </w:numPr>
       </w:pPr>
-      <w:proofErr w:type="spellStart"/>
-      <w:r>
-        <w:t>Id</w:t>
-      </w:r>
-      <w:proofErr w:type="spellEnd"/>
-      <w:r>
-        <w:t xml:space="preserve"> клиента</w:t>
+      <w:r>
+        <w:t>Id клиента</w:t>
       </w:r>
       <w:r>
         <w:t xml:space="preserve"> (INT) (PK, AI)</w:t>
@@ -701,10 +685,10 @@
         </w:numPr>
       </w:pPr>
       <w:r>
-        <w:t>А</w:t>
-      </w:r>
-      <w:r>
-        <w:t>дрес организации</w:t>
+        <w:t>Страна</w:t>
+      </w:r>
+      <w:r>
+        <w:t xml:space="preserve"> организации</w:t>
       </w:r>
       <w:r>
         <w:t xml:space="preserve"> (VARCHAR (255)) (NN);</w:t>
@@ -719,13 +703,10 @@
         </w:numPr>
       </w:pPr>
       <w:r>
-        <w:t>Номер т</w:t>
-      </w:r>
-      <w:r>
-        <w:t>елефон</w:t>
-      </w:r>
-      <w:r>
-        <w:t>а (VARCHAR ()) (NN, UQ);</w:t>
+        <w:t xml:space="preserve">Город </w:t>
+      </w:r>
+      <w:r>
+        <w:t>организации (VARCHAR (255)) (NN);</w:t>
       </w:r>
     </w:p>
     <w:p>
@@ -737,13 +718,10 @@
         </w:numPr>
       </w:pPr>
       <w:r>
-        <w:t>А</w:t>
-      </w:r>
-      <w:r>
-        <w:t>дрес электронной почты</w:t>
-      </w:r>
-      <w:r>
-        <w:t xml:space="preserve"> (VARCHAR (255)) (NN, UQ);</w:t>
+        <w:t>Улица</w:t>
+      </w:r>
+      <w:r>
+        <w:t xml:space="preserve"> организации (VARCHAR (255)) (NN);</w:t>
       </w:r>
     </w:p>
     <w:p>
@@ -755,13 +733,10 @@
         </w:numPr>
       </w:pPr>
       <w:r>
-        <w:t>Ф</w:t>
-      </w:r>
-      <w:r>
-        <w:t>амилия контактного лица для связи</w:t>
-      </w:r>
-      <w:r>
-        <w:t xml:space="preserve"> (VARCHAR (255)) (NN);</w:t>
+        <w:t xml:space="preserve">Дом </w:t>
+      </w:r>
+      <w:r>
+        <w:t>организации (VARCHAR (255)) (NN);</w:t>
       </w:r>
     </w:p>
     <w:p>
@@ -773,21 +748,13 @@
         </w:numPr>
       </w:pPr>
       <w:r>
-        <w:t>И</w:t>
-      </w:r>
-      <w:r>
-        <w:t xml:space="preserve">мя </w:t>
-      </w:r>
-      <w:bookmarkStart w:id="0" w:name="_Hlk179285683"/>
-      <w:r>
-        <w:t>контактного лица</w:t>
-      </w:r>
-      <w:bookmarkEnd w:id="0"/>
-      <w:r>
-        <w:t xml:space="preserve"> для связи</w:t>
-      </w:r>
-      <w:r>
-        <w:t xml:space="preserve"> (VARCHAR (255)) (NN);</w:t>
+        <w:t>Номер т</w:t>
+      </w:r>
+      <w:r>
+        <w:t>елефон</w:t>
+      </w:r>
+      <w:r>
+        <w:t>а (VARCHAR ()) (NN, UQ);</w:t>
       </w:r>
     </w:p>
     <w:p>
@@ -799,22 +766,13 @@
         </w:numPr>
       </w:pPr>
       <w:r>
-        <w:t>О</w:t>
-      </w:r>
-      <w:r>
-        <w:t>тчество контактного лица для связи</w:t>
-      </w:r>
-      <w:r>
-        <w:t xml:space="preserve"> (</w:t>
-      </w:r>
-      <w:r>
-        <w:t xml:space="preserve">VARCHAR </w:t>
-      </w:r>
-      <w:r>
-        <w:t>(255))</w:t>
-      </w:r>
-      <w:r>
-        <w:t>;</w:t>
+        <w:t>А</w:t>
+      </w:r>
+      <w:r>
+        <w:t>дрес электронной почты</w:t>
+      </w:r>
+      <w:r>
+        <w:t xml:space="preserve"> (VARCHAR (255)) (NN, UQ);</w:t>
       </w:r>
     </w:p>
     <w:p>
@@ -826,22 +784,13 @@
         </w:numPr>
       </w:pPr>
       <w:r>
-        <w:t>П</w:t>
-      </w:r>
-      <w:r>
-        <w:t>остоянный клиент (</w:t>
-      </w:r>
-      <w:r>
-        <w:t>BOOLEAN</w:t>
-      </w:r>
-      <w:r>
-        <w:t>)</w:t>
-      </w:r>
-      <w:r>
-        <w:t xml:space="preserve"> (NN)</w:t>
-      </w:r>
-      <w:r>
-        <w:t>;</w:t>
+        <w:t>Ф</w:t>
+      </w:r>
+      <w:r>
+        <w:t xml:space="preserve">амилия контактного лица </w:t>
+      </w:r>
+      <w:r>
+        <w:t>(VARCHAR (255)) (NN);</w:t>
       </w:r>
     </w:p>
     <w:p>
@@ -853,6 +802,86 @@
         </w:numPr>
       </w:pPr>
       <w:r>
+        <w:t>И</w:t>
+      </w:r>
+      <w:r>
+        <w:t xml:space="preserve">мя </w:t>
+      </w:r>
+      <w:bookmarkStart w:id="0" w:name="_Hlk179285683"/>
+      <w:r>
+        <w:t>контактного лица</w:t>
+      </w:r>
+      <w:bookmarkEnd w:id="0"/>
+      <w:r>
+        <w:t xml:space="preserve"> </w:t>
+      </w:r>
+      <w:r>
+        <w:t>(VARCHAR (255)) (NN);</w:t>
+      </w:r>
+    </w:p>
+    <w:p>
+      <w:pPr>
+        <w:pStyle w:val="a9"/>
+        <w:numPr>
+          <w:ilvl w:val="0"/>
+          <w:numId w:val="15"/>
+        </w:numPr>
+      </w:pPr>
+      <w:r>
+        <w:t>О</w:t>
+      </w:r>
+      <w:r>
+        <w:t xml:space="preserve">тчество контактного лица </w:t>
+      </w:r>
+      <w:r>
+        <w:t>(</w:t>
+      </w:r>
+      <w:r>
+        <w:t xml:space="preserve">VARCHAR </w:t>
+      </w:r>
+      <w:r>
+        <w:t>(255))</w:t>
+      </w:r>
+      <w:r>
+        <w:t>;</w:t>
+      </w:r>
+    </w:p>
+    <w:p>
+      <w:pPr>
+        <w:pStyle w:val="a9"/>
+        <w:numPr>
+          <w:ilvl w:val="0"/>
+          <w:numId w:val="15"/>
+        </w:numPr>
+      </w:pPr>
+      <w:r>
+        <w:t>П</w:t>
+      </w:r>
+      <w:r>
+        <w:t>остоянный клиент (</w:t>
+      </w:r>
+      <w:r>
+        <w:t>BOOLEAN</w:t>
+      </w:r>
+      <w:r>
+        <w:t>)</w:t>
+      </w:r>
+      <w:r>
+        <w:t xml:space="preserve"> (NN)</w:t>
+      </w:r>
+      <w:r>
+        <w:t>;</w:t>
+      </w:r>
+    </w:p>
+    <w:p>
+      <w:pPr>
+        <w:pStyle w:val="a9"/>
+        <w:numPr>
+          <w:ilvl w:val="0"/>
+          <w:numId w:val="15"/>
+        </w:numPr>
+      </w:pPr>
+      <w:r>
         <w:t>Размер скидки % (FLOAT);</w:t>
       </w:r>
     </w:p>
@@ -876,13 +905,8 @@
           <w:numId w:val="22"/>
         </w:numPr>
       </w:pPr>
-      <w:proofErr w:type="spellStart"/>
-      <w:r>
-        <w:t>Id</w:t>
-      </w:r>
-      <w:proofErr w:type="spellEnd"/>
-      <w:r>
-        <w:t xml:space="preserve"> договора (INT) (PK, AI)</w:t>
+      <w:r>
+        <w:t>Id договора (INT) (PK, AI)</w:t>
       </w:r>
       <w:r>
         <w:t>;</w:t>
@@ -936,13 +960,8 @@
           <w:numId w:val="20"/>
         </w:numPr>
       </w:pPr>
-      <w:proofErr w:type="spellStart"/>
-      <w:r>
-        <w:t>Id</w:t>
-      </w:r>
-      <w:proofErr w:type="spellEnd"/>
-      <w:r>
-        <w:t xml:space="preserve"> менеджера</w:t>
+      <w:r>
+        <w:t>Id менеджера</w:t>
       </w:r>
       <w:r>
         <w:t xml:space="preserve"> (INT) (PK, AI)</w:t>
@@ -964,6 +983,7 @@
         <w:ind w:firstLine="708"/>
       </w:pPr>
       <w:r>
+        <w:lastRenderedPageBreak/>
         <w:t>Редактирование статуса и информации заказов</w:t>
       </w:r>
       <w:r>
@@ -991,7 +1011,7 @@
         <w:t xml:space="preserve"> </w:t>
       </w:r>
       <w:r>
-        <w:t>руководителя</w:t>
+        <w:t>главного менеджера</w:t>
       </w:r>
       <w:r>
         <w:t xml:space="preserve"> </w:t>
@@ -3326,7 +3346,7 @@
         <w:rFonts w:ascii="Symbol" w:hAnsi="Symbol" w:hint="default"/>
       </w:rPr>
     </w:lvl>
-    <w:lvl w:ilvl="1" w:tplc="04190003" w:tentative="1">
+    <w:lvl w:ilvl="1" w:tplc="04190003">
       <w:start w:val="1"/>
       <w:numFmt w:val="bullet"/>
       <w:lvlText w:val="o"/>

</xml_diff>

<commit_message>
Updated position of the employee
</commit_message>
<xml_diff>
--- a/IT Company. Description of the subject area/IT Company. Description of the subject area.docx
+++ b/IT Company. Description of the subject area/IT Company. Description of the subject area.docx
@@ -4,7 +4,7 @@
   <w:body>
     <w:p>
       <w:pPr>
-        <w:spacing w:after="0" w:line="360" w:lineRule="auto"/>
+        <w:spacing w:after="0" w:line="300" w:lineRule="auto"/>
         <w:ind w:firstLine="567"/>
         <w:jc w:val="center"/>
       </w:pPr>
@@ -14,7 +14,7 @@
     </w:p>
     <w:p>
       <w:pPr>
-        <w:spacing w:after="0" w:line="360" w:lineRule="auto"/>
+        <w:spacing w:after="0" w:line="300" w:lineRule="auto"/>
         <w:ind w:firstLine="567"/>
         <w:jc w:val="center"/>
       </w:pPr>
@@ -33,13 +33,15 @@
     </w:p>
     <w:p>
       <w:pPr>
-        <w:spacing w:after="0" w:line="360" w:lineRule="auto"/>
-      </w:pPr>
-    </w:p>
-    <w:p>
-      <w:pPr>
-        <w:spacing w:after="0" w:line="360" w:lineRule="auto"/>
+        <w:spacing w:after="0" w:line="300" w:lineRule="auto"/>
         <w:ind w:firstLine="567"/>
+        <w:jc w:val="center"/>
+      </w:pPr>
+    </w:p>
+    <w:p>
+      <w:pPr>
+        <w:spacing w:after="0" w:line="300" w:lineRule="auto"/>
+        <w:ind w:firstLine="567"/>
       </w:pPr>
       <w:r>
         <w:t>Требуется разработать информацион</w:t>
@@ -92,12 +94,12 @@
     </w:p>
     <w:p>
       <w:pPr>
-        <w:spacing w:after="0" w:line="360" w:lineRule="auto"/>
-      </w:pPr>
-    </w:p>
-    <w:p>
-      <w:pPr>
-        <w:spacing w:after="0" w:line="360" w:lineRule="auto"/>
+        <w:spacing w:after="0" w:line="300" w:lineRule="auto"/>
+      </w:pPr>
+    </w:p>
+    <w:p>
+      <w:pPr>
+        <w:spacing w:after="0" w:line="300" w:lineRule="auto"/>
         <w:ind w:firstLine="567"/>
       </w:pPr>
       <w:r>
@@ -110,7 +112,19 @@
         <w:t xml:space="preserve"> и информацию о ходе выполнения.</w:t>
       </w:r>
       <w:r>
-        <w:t xml:space="preserve"> Так же указаны даты создания заказа, планируемая и фактическая дата завершения.</w:t>
+        <w:t xml:space="preserve"> При создании заказа, оформляется договор, в который входит следующая информация:</w:t>
+      </w:r>
+      <w:r>
+        <w:t xml:space="preserve"> даты создания заказа, планируемая и фактическая дата завершения</w:t>
+      </w:r>
+      <w:r>
+        <w:t xml:space="preserve">, </w:t>
+      </w:r>
+      <w:r>
+        <w:t xml:space="preserve">а также </w:t>
+      </w:r>
+      <w:r>
+        <w:t>задачи, которые необходимо выполнить.</w:t>
       </w:r>
     </w:p>
     <w:p>
@@ -120,9 +134,15 @@
           <w:ilvl w:val="0"/>
           <w:numId w:val="11"/>
         </w:numPr>
-      </w:pPr>
-      <w:r>
-        <w:t>Id заказа (</w:t>
+        <w:spacing w:line="300" w:lineRule="auto"/>
+      </w:pPr>
+      <w:proofErr w:type="spellStart"/>
+      <w:r>
+        <w:t>Id</w:t>
+      </w:r>
+      <w:proofErr w:type="spellEnd"/>
+      <w:r>
+        <w:t xml:space="preserve"> заказа (</w:t>
       </w:r>
       <w:r>
         <w:t>INT</w:t>
@@ -144,9 +164,15 @@
           <w:ilvl w:val="0"/>
           <w:numId w:val="11"/>
         </w:numPr>
-      </w:pPr>
-      <w:r>
-        <w:t xml:space="preserve">Id </w:t>
+        <w:spacing w:line="300" w:lineRule="auto"/>
+      </w:pPr>
+      <w:proofErr w:type="spellStart"/>
+      <w:r>
+        <w:t>Id</w:t>
+      </w:r>
+      <w:proofErr w:type="spellEnd"/>
+      <w:r>
+        <w:t xml:space="preserve"> </w:t>
       </w:r>
       <w:r>
         <w:t>к</w:t>
@@ -165,6 +191,7 @@
           <w:ilvl w:val="0"/>
           <w:numId w:val="11"/>
         </w:numPr>
+        <w:spacing w:line="300" w:lineRule="auto"/>
       </w:pPr>
       <w:r>
         <w:rPr>
@@ -192,6 +219,7 @@
           <w:ilvl w:val="0"/>
           <w:numId w:val="11"/>
         </w:numPr>
+        <w:spacing w:line="300" w:lineRule="auto"/>
       </w:pPr>
       <w:r>
         <w:rPr>
@@ -243,6 +271,7 @@
           <w:ilvl w:val="0"/>
           <w:numId w:val="11"/>
         </w:numPr>
+        <w:spacing w:line="300" w:lineRule="auto"/>
       </w:pPr>
       <w:r>
         <w:t>Дата создания (DATETIME) (UQ, NN);</w:t>
@@ -255,6 +284,7 @@
           <w:ilvl w:val="0"/>
           <w:numId w:val="11"/>
         </w:numPr>
+        <w:spacing w:line="300" w:lineRule="auto"/>
       </w:pPr>
       <w:r>
         <w:t>Дата завершения заказа (DATETIME) (UQ, NN);</w:t>
@@ -267,6 +297,7 @@
           <w:ilvl w:val="0"/>
           <w:numId w:val="11"/>
         </w:numPr>
+        <w:spacing w:line="300" w:lineRule="auto"/>
       </w:pPr>
       <w:r>
         <w:t>Планируемая дата завершения (DATETIME) (UQ, NN);</w:t>
@@ -279,6 +310,7 @@
           <w:ilvl w:val="0"/>
           <w:numId w:val="11"/>
         </w:numPr>
+        <w:spacing w:line="300" w:lineRule="auto"/>
       </w:pPr>
       <w:r>
         <w:t>Итоговая стоимость (DECIMAL) (NN);</w:t>
@@ -291,6 +323,26 @@
           <w:ilvl w:val="0"/>
           <w:numId w:val="11"/>
         </w:numPr>
+        <w:spacing w:line="300" w:lineRule="auto"/>
+      </w:pPr>
+      <w:r>
+        <w:t>Задачи (TEXT)</w:t>
+      </w:r>
+      <w:r>
+        <w:rPr>
+          <w:lang w:val="en-US"/>
+        </w:rPr>
+        <w:t>;</w:t>
+      </w:r>
+    </w:p>
+    <w:p>
+      <w:pPr>
+        <w:pStyle w:val="a9"/>
+        <w:numPr>
+          <w:ilvl w:val="0"/>
+          <w:numId w:val="11"/>
+        </w:numPr>
+        <w:spacing w:line="300" w:lineRule="auto"/>
       </w:pPr>
       <w:r>
         <w:t>Статус заказа</w:t>
@@ -323,10 +375,14 @@
         <w:t>;</w:t>
       </w:r>
     </w:p>
-    <w:p/>
-    <w:p>
-      <w:pPr>
-        <w:spacing w:after="0" w:line="360" w:lineRule="auto"/>
+    <w:p>
+      <w:pPr>
+        <w:spacing w:line="300" w:lineRule="auto"/>
+      </w:pPr>
+    </w:p>
+    <w:p>
+      <w:pPr>
+        <w:spacing w:after="0" w:line="300" w:lineRule="auto"/>
         <w:ind w:firstLine="567"/>
       </w:pPr>
       <w:r>
@@ -349,6 +405,30 @@
       </w:r>
       <w:r>
         <w:t>.</w:t>
+      </w:r>
+    </w:p>
+    <w:p>
+      <w:pPr>
+        <w:spacing w:line="300" w:lineRule="auto"/>
+        <w:ind w:firstLine="709"/>
+      </w:pPr>
+      <w:r>
+        <w:t xml:space="preserve">Для регистрации клиентов и создания заказов необходима помощь менеджера. Менеджер должен создавать заказы, но не имеет возможности их редактировать. </w:t>
+      </w:r>
+    </w:p>
+    <w:p>
+      <w:pPr>
+        <w:spacing w:line="300" w:lineRule="auto"/>
+        <w:ind w:firstLine="709"/>
+      </w:pPr>
+      <w:r>
+        <w:t>Редактирование статуса и информации заказов</w:t>
+      </w:r>
+      <w:r>
+        <w:t xml:space="preserve"> </w:t>
+      </w:r>
+      <w:r>
+        <w:t>доступно только Главному менеджеру. Так же в обязанности главного менеджера входит контроль ответственных лиц за выполнение заказов.</w:t>
       </w:r>
     </w:p>
     <w:p>
@@ -358,9 +438,15 @@
           <w:ilvl w:val="0"/>
           <w:numId w:val="13"/>
         </w:numPr>
-      </w:pPr>
-      <w:r>
-        <w:t>Id сотрудника</w:t>
+        <w:spacing w:line="300" w:lineRule="auto"/>
+      </w:pPr>
+      <w:proofErr w:type="spellStart"/>
+      <w:r>
+        <w:t>Id</w:t>
+      </w:r>
+      <w:proofErr w:type="spellEnd"/>
+      <w:r>
+        <w:t xml:space="preserve"> сотрудника</w:t>
       </w:r>
       <w:r>
         <w:t xml:space="preserve"> (INT) (PK, AI)</w:t>
@@ -376,9 +462,15 @@
           <w:ilvl w:val="0"/>
           <w:numId w:val="13"/>
         </w:numPr>
-      </w:pPr>
-      <w:r>
-        <w:t>Id отдела</w:t>
+        <w:spacing w:line="300" w:lineRule="auto"/>
+      </w:pPr>
+      <w:proofErr w:type="spellStart"/>
+      <w:r>
+        <w:t>Id</w:t>
+      </w:r>
+      <w:proofErr w:type="spellEnd"/>
+      <w:r>
+        <w:t xml:space="preserve"> отдела</w:t>
       </w:r>
       <w:r>
         <w:t xml:space="preserve"> </w:t>
@@ -400,12 +492,28 @@
           <w:ilvl w:val="0"/>
           <w:numId w:val="13"/>
         </w:numPr>
-      </w:pPr>
-      <w:r>
-        <w:t>Фамилия</w:t>
-      </w:r>
-      <w:r>
-        <w:t xml:space="preserve"> (VARCHAR (255)) (NN);</w:t>
+        <w:spacing w:line="300" w:lineRule="auto"/>
+      </w:pPr>
+      <w:r>
+        <w:t>Должность (</w:t>
+      </w:r>
+      <w:r>
+        <w:rPr>
+          <w:lang w:val="en-US"/>
+        </w:rPr>
+        <w:t>ENUM</w:t>
+      </w:r>
+      <w:r>
+        <w:t xml:space="preserve"> (</w:t>
+      </w:r>
+      <w:r>
+        <w:t>«Сотрудник», «Менеджер», «Главный менеджер»</w:t>
+      </w:r>
+      <w:r>
+        <w:t>)</w:t>
+      </w:r>
+      <w:r>
+        <w:t>)</w:t>
       </w:r>
     </w:p>
     <w:p>
@@ -415,9 +523,10 @@
           <w:ilvl w:val="0"/>
           <w:numId w:val="13"/>
         </w:numPr>
-      </w:pPr>
-      <w:r>
-        <w:t>Имя</w:t>
+        <w:spacing w:line="300" w:lineRule="auto"/>
+      </w:pPr>
+      <w:r>
+        <w:t>Фамилия</w:t>
       </w:r>
       <w:r>
         <w:t xml:space="preserve"> (VARCHAR (255)) (NN);</w:t>
@@ -430,12 +539,14 @@
           <w:ilvl w:val="0"/>
           <w:numId w:val="13"/>
         </w:numPr>
-      </w:pPr>
-      <w:r>
-        <w:t>Отчество</w:t>
-      </w:r>
-      <w:r>
-        <w:t xml:space="preserve"> (VARCHAR (255));</w:t>
+        <w:spacing w:line="300" w:lineRule="auto"/>
+      </w:pPr>
+      <w:r>
+        <w:lastRenderedPageBreak/>
+        <w:t>Имя</w:t>
+      </w:r>
+      <w:r>
+        <w:t xml:space="preserve"> (VARCHAR (255)) (NN);</w:t>
       </w:r>
     </w:p>
     <w:p>
@@ -445,18 +556,13 @@
           <w:ilvl w:val="0"/>
           <w:numId w:val="13"/>
         </w:numPr>
-      </w:pPr>
-      <w:r>
-        <w:t>Пол</w:t>
-      </w:r>
-      <w:r>
-        <w:t xml:space="preserve"> (ENUM («Мужской», «Женский»))</w:t>
-      </w:r>
-      <w:r>
-        <w:t xml:space="preserve"> (NN)</w:t>
-      </w:r>
-      <w:r>
-        <w:t>;</w:t>
+        <w:spacing w:line="300" w:lineRule="auto"/>
+      </w:pPr>
+      <w:r>
+        <w:t>Отчество</w:t>
+      </w:r>
+      <w:r>
+        <w:t xml:space="preserve"> (VARCHAR (255));</w:t>
       </w:r>
     </w:p>
     <w:p>
@@ -466,18 +572,19 @@
           <w:ilvl w:val="0"/>
           <w:numId w:val="13"/>
         </w:numPr>
-      </w:pPr>
-      <w:r>
-        <w:t xml:space="preserve">Владение языком программирования </w:t>
-      </w:r>
-      <w:r>
-        <w:t>(</w:t>
-      </w:r>
-      <w:r>
-        <w:t>TEXT</w:t>
-      </w:r>
-      <w:r>
-        <w:t>);</w:t>
+        <w:spacing w:line="300" w:lineRule="auto"/>
+      </w:pPr>
+      <w:r>
+        <w:t>Пол</w:t>
+      </w:r>
+      <w:r>
+        <w:t xml:space="preserve"> (ENUM («Мужской», «Женский»))</w:t>
+      </w:r>
+      <w:r>
+        <w:t xml:space="preserve"> (NN)</w:t>
+      </w:r>
+      <w:r>
+        <w:t>;</w:t>
       </w:r>
     </w:p>
     <w:p>
@@ -487,9 +594,10 @@
           <w:ilvl w:val="0"/>
           <w:numId w:val="13"/>
         </w:numPr>
-      </w:pPr>
-      <w:r>
-        <w:t xml:space="preserve">Владение системой программирования </w:t>
+        <w:spacing w:line="300" w:lineRule="auto"/>
+      </w:pPr>
+      <w:r>
+        <w:t xml:space="preserve">Владение языком программирования </w:t>
       </w:r>
       <w:r>
         <w:t>(</w:t>
@@ -508,9 +616,10 @@
           <w:ilvl w:val="0"/>
           <w:numId w:val="13"/>
         </w:numPr>
-      </w:pPr>
-      <w:r>
-        <w:t xml:space="preserve">Владение СУБД </w:t>
+        <w:spacing w:line="300" w:lineRule="auto"/>
+      </w:pPr>
+      <w:r>
+        <w:t xml:space="preserve">Владение системой программирования </w:t>
       </w:r>
       <w:r>
         <w:t>(</w:t>
@@ -529,6 +638,29 @@
           <w:ilvl w:val="0"/>
           <w:numId w:val="13"/>
         </w:numPr>
+        <w:spacing w:line="300" w:lineRule="auto"/>
+      </w:pPr>
+      <w:r>
+        <w:t xml:space="preserve">Владение СУБД </w:t>
+      </w:r>
+      <w:r>
+        <w:t>(</w:t>
+      </w:r>
+      <w:r>
+        <w:t>TEXT</w:t>
+      </w:r>
+      <w:r>
+        <w:t>);</w:t>
+      </w:r>
+    </w:p>
+    <w:p>
+      <w:pPr>
+        <w:pStyle w:val="a9"/>
+        <w:numPr>
+          <w:ilvl w:val="0"/>
+          <w:numId w:val="13"/>
+        </w:numPr>
+        <w:spacing w:line="300" w:lineRule="auto"/>
       </w:pPr>
       <w:r>
         <w:t xml:space="preserve">Владение ОС </w:t>
@@ -543,14 +675,17 @@
         <w:t>);</w:t>
       </w:r>
     </w:p>
-    <w:p/>
-    <w:p>
-      <w:pPr>
-        <w:spacing w:after="0" w:line="360" w:lineRule="auto"/>
+    <w:p>
+      <w:pPr>
+        <w:spacing w:line="300" w:lineRule="auto"/>
+      </w:pPr>
+    </w:p>
+    <w:p>
+      <w:pPr>
+        <w:spacing w:after="0" w:line="300" w:lineRule="auto"/>
         <w:ind w:firstLine="567"/>
       </w:pPr>
       <w:r>
-        <w:lastRenderedPageBreak/>
         <w:t>Сотрудник может состоять в отделе, у которого так же есть уникальный идентификационный номер. Если отдел прикреплён к заказу, все сотрудники выполняют прикреплённый заказ.</w:t>
       </w:r>
     </w:p>
@@ -561,9 +696,15 @@
           <w:ilvl w:val="0"/>
           <w:numId w:val="23"/>
         </w:numPr>
-      </w:pPr>
-      <w:r>
-        <w:t>Id отдела</w:t>
+        <w:spacing w:line="300" w:lineRule="auto"/>
+      </w:pPr>
+      <w:proofErr w:type="spellStart"/>
+      <w:r>
+        <w:t>Id</w:t>
+      </w:r>
+      <w:proofErr w:type="spellEnd"/>
+      <w:r>
+        <w:t xml:space="preserve"> отдела</w:t>
       </w:r>
       <w:r>
         <w:t xml:space="preserve"> </w:t>
@@ -579,6 +720,7 @@
           <w:ilvl w:val="0"/>
           <w:numId w:val="23"/>
         </w:numPr>
+        <w:spacing w:line="300" w:lineRule="auto"/>
       </w:pPr>
       <w:r>
         <w:t>Название</w:t>
@@ -601,7 +743,7 @@
     </w:p>
     <w:p>
       <w:pPr>
-        <w:spacing w:after="0" w:line="360" w:lineRule="auto"/>
+        <w:spacing w:after="0" w:line="300" w:lineRule="auto"/>
         <w:rPr>
           <w:lang w:val="en-US"/>
         </w:rPr>
@@ -609,7 +751,7 @@
     </w:p>
     <w:p>
       <w:pPr>
-        <w:spacing w:after="0" w:line="360" w:lineRule="auto"/>
+        <w:spacing w:after="0" w:line="300" w:lineRule="auto"/>
         <w:ind w:firstLine="567"/>
       </w:pPr>
       <w:r>
@@ -647,9 +789,15 @@
           <w:ilvl w:val="0"/>
           <w:numId w:val="15"/>
         </w:numPr>
-      </w:pPr>
-      <w:r>
-        <w:t>Id клиента</w:t>
+        <w:spacing w:line="300" w:lineRule="auto"/>
+      </w:pPr>
+      <w:proofErr w:type="spellStart"/>
+      <w:r>
+        <w:t>Id</w:t>
+      </w:r>
+      <w:proofErr w:type="spellEnd"/>
+      <w:r>
+        <w:t xml:space="preserve"> клиента</w:t>
       </w:r>
       <w:r>
         <w:t xml:space="preserve"> (INT) (PK, AI)</w:t>
@@ -665,6 +813,7 @@
           <w:ilvl w:val="0"/>
           <w:numId w:val="15"/>
         </w:numPr>
+        <w:spacing w:line="300" w:lineRule="auto"/>
       </w:pPr>
       <w:r>
         <w:t>Н</w:t>
@@ -683,6 +832,7 @@
           <w:ilvl w:val="0"/>
           <w:numId w:val="15"/>
         </w:numPr>
+        <w:spacing w:line="300" w:lineRule="auto"/>
       </w:pPr>
       <w:r>
         <w:t>Страна</w:t>
@@ -701,6 +851,7 @@
           <w:ilvl w:val="0"/>
           <w:numId w:val="15"/>
         </w:numPr>
+        <w:spacing w:line="300" w:lineRule="auto"/>
       </w:pPr>
       <w:r>
         <w:t xml:space="preserve">Город </w:t>
@@ -716,6 +867,7 @@
           <w:ilvl w:val="0"/>
           <w:numId w:val="15"/>
         </w:numPr>
+        <w:spacing w:line="300" w:lineRule="auto"/>
       </w:pPr>
       <w:r>
         <w:t>Улица</w:t>
@@ -731,6 +883,7 @@
           <w:ilvl w:val="0"/>
           <w:numId w:val="15"/>
         </w:numPr>
+        <w:spacing w:line="300" w:lineRule="auto"/>
       </w:pPr>
       <w:r>
         <w:t xml:space="preserve">Дом </w:t>
@@ -746,6 +899,7 @@
           <w:ilvl w:val="0"/>
           <w:numId w:val="15"/>
         </w:numPr>
+        <w:spacing w:line="300" w:lineRule="auto"/>
       </w:pPr>
       <w:r>
         <w:t>Номер т</w:t>
@@ -764,6 +918,7 @@
           <w:ilvl w:val="0"/>
           <w:numId w:val="15"/>
         </w:numPr>
+        <w:spacing w:line="300" w:lineRule="auto"/>
       </w:pPr>
       <w:r>
         <w:t>А</w:t>
@@ -782,6 +937,7 @@
           <w:ilvl w:val="0"/>
           <w:numId w:val="15"/>
         </w:numPr>
+        <w:spacing w:line="300" w:lineRule="auto"/>
       </w:pPr>
       <w:r>
         <w:t>Ф</w:t>
@@ -800,6 +956,7 @@
           <w:ilvl w:val="0"/>
           <w:numId w:val="15"/>
         </w:numPr>
+        <w:spacing w:line="300" w:lineRule="auto"/>
       </w:pPr>
       <w:r>
         <w:t>И</w:t>
@@ -826,6 +983,7 @@
           <w:ilvl w:val="0"/>
           <w:numId w:val="15"/>
         </w:numPr>
+        <w:spacing w:line="300" w:lineRule="auto"/>
       </w:pPr>
       <w:r>
         <w:t>О</w:t>
@@ -853,6 +1011,7 @@
           <w:ilvl w:val="0"/>
           <w:numId w:val="15"/>
         </w:numPr>
+        <w:spacing w:line="300" w:lineRule="auto"/>
       </w:pPr>
       <w:r>
         <w:t>П</w:t>
@@ -880,147 +1039,10 @@
           <w:ilvl w:val="0"/>
           <w:numId w:val="15"/>
         </w:numPr>
+        <w:spacing w:line="300" w:lineRule="auto"/>
       </w:pPr>
       <w:r>
         <w:t>Размер скидки % (FLOAT);</w:t>
-      </w:r>
-    </w:p>
-    <w:p/>
-    <w:p>
-      <w:pPr>
-        <w:ind w:firstLine="360"/>
-      </w:pPr>
-      <w:r>
-        <w:t>Для создания заказа, необходимо оформить договор, заключающий рамки работ, а также фиксирующий данные о организации-заказчике</w:t>
-      </w:r>
-      <w:r>
-        <w:t>.</w:t>
-      </w:r>
-    </w:p>
-    <w:p>
-      <w:pPr>
-        <w:pStyle w:val="a9"/>
-        <w:numPr>
-          <w:ilvl w:val="0"/>
-          <w:numId w:val="22"/>
-        </w:numPr>
-      </w:pPr>
-      <w:r>
-        <w:t>Id договора (INT) (PK, AI)</w:t>
-      </w:r>
-      <w:r>
-        <w:t>;</w:t>
-      </w:r>
-    </w:p>
-    <w:p>
-      <w:pPr>
-        <w:pStyle w:val="a9"/>
-        <w:numPr>
-          <w:ilvl w:val="0"/>
-          <w:numId w:val="22"/>
-        </w:numPr>
-      </w:pPr>
-      <w:r>
-        <w:t>Задачи (TEXT)</w:t>
-      </w:r>
-      <w:r>
-        <w:rPr>
-          <w:lang w:val="en-US"/>
-        </w:rPr>
-        <w:t>;</w:t>
-      </w:r>
-    </w:p>
-    <w:p>
-      <w:pPr>
-        <w:ind w:left="360"/>
-      </w:pPr>
-    </w:p>
-    <w:p>
-      <w:pPr>
-        <w:ind w:firstLine="708"/>
-      </w:pPr>
-      <w:r>
-        <w:t>Для регистрации клиентов и создания заказов необходима помощь менеджера.</w:t>
-      </w:r>
-      <w:r>
-        <w:t xml:space="preserve"> </w:t>
-      </w:r>
-      <w:r>
-        <w:t>У каждого менеджера будет уникальный идентификационный номер.</w:t>
-      </w:r>
-      <w:r>
-        <w:t xml:space="preserve"> Менеджер должен создавать заказы, но не имеет возможности их редактировать. </w:t>
-      </w:r>
-    </w:p>
-    <w:p>
-      <w:pPr>
-        <w:pStyle w:val="a9"/>
-        <w:numPr>
-          <w:ilvl w:val="0"/>
-          <w:numId w:val="20"/>
-        </w:numPr>
-      </w:pPr>
-      <w:r>
-        <w:t>Id менеджера</w:t>
-      </w:r>
-      <w:r>
-        <w:t xml:space="preserve"> (INT) (PK, AI)</w:t>
-      </w:r>
-      <w:r>
-        <w:rPr>
-          <w:lang w:val="en-US"/>
-        </w:rPr>
-        <w:t>;</w:t>
-      </w:r>
-    </w:p>
-    <w:p>
-      <w:pPr>
-        <w:ind w:left="360"/>
-      </w:pPr>
-    </w:p>
-    <w:p>
-      <w:pPr>
-        <w:ind w:firstLine="708"/>
-      </w:pPr>
-      <w:r>
-        <w:lastRenderedPageBreak/>
-        <w:t>Редактирование статуса и информации заказов</w:t>
-      </w:r>
-      <w:r>
-        <w:t xml:space="preserve"> </w:t>
-      </w:r>
-      <w:r>
-        <w:t>доступно только Главному менеджеру. Так же в обязанности главного менеджера входит контроль ответственных лиц за выполнение заказов.</w:t>
-      </w:r>
-    </w:p>
-    <w:p>
-      <w:pPr>
-        <w:pStyle w:val="a9"/>
-        <w:numPr>
-          <w:ilvl w:val="0"/>
-          <w:numId w:val="20"/>
-        </w:numPr>
-      </w:pPr>
-      <w:r>
-        <w:rPr>
-          <w:lang w:val="en-US"/>
-        </w:rPr>
-        <w:t>Id</w:t>
-      </w:r>
-      <w:r>
-        <w:t xml:space="preserve"> </w:t>
-      </w:r>
-      <w:r>
-        <w:t>главного менеджера</w:t>
-      </w:r>
-      <w:r>
-        <w:t xml:space="preserve"> </w:t>
-      </w:r>
-      <w:r>
-        <w:t>(INT) (PK, AI)</w:t>
-      </w:r>
-      <w:r>
-        <w:t>;</w:t>
       </w:r>
     </w:p>
     <w:sectPr>

</xml_diff>